<commit_message>
Changed Hash releaseMagi to work with index and not ID
</commit_message>
<xml_diff>
--- a/wet2-dry.docx
+++ b/wet2-dry.docx
@@ -6,7 +6,6 @@
       <w:pPr>
         <w:jc w:val="center"/>
         <w:rPr>
-          <w:rFonts w:hint="cs"/>
           <w:rtl/>
         </w:rPr>
       </w:pPr>
@@ -32,6 +31,29 @@
           <w:rtl/>
         </w:rPr>
         <w:t>תיאור מילולי וגרפי של מבנה הנתונים:</w:t>
+      </w:r>
+    </w:p>
+    <w:p>
+      <w:pPr>
+        <w:bidi/>
+        <w:jc w:val="both"/>
+      </w:pPr>
+      <w:r>
+        <w:rPr>
+          <w:rFonts w:hint="cs"/>
+          <w:rtl/>
+        </w:rPr>
+        <w:t xml:space="preserve">המחלקה הראשית בשם </w:t>
+      </w:r>
+      <w:r>
+        <w:t>MagicManager</w:t>
+      </w:r>
+      <w:r>
+        <w:rPr>
+          <w:rFonts w:hint="cs"/>
+          <w:rtl/>
+        </w:rPr>
+        <w:t xml:space="preserve"> מכילה ארבעה מבני נתונים:</w:t>
       </w:r>
     </w:p>
     <w:p>
@@ -47,19 +69,50 @@
       <w:r>
         <w:rPr>
           <w:rFonts w:hint="cs"/>
-          <w:rtl/>
-        </w:rPr>
-        <w:t xml:space="preserve">המחלקה הראשית בשם </w:t>
-      </w:r>
-      <w:r>
-        <w:t>MagicManager</w:t>
-      </w:r>
-      <w:r>
-        <w:rPr>
-          <w:rFonts w:hint="cs"/>
-          <w:rtl/>
-        </w:rPr>
-        <w:t xml:space="preserve"> מכילה ארבעה מבני נתונים:</w:t>
+        </w:rPr>
+        <w:t>U</w:t>
+      </w:r>
+      <w:r>
+        <w:t>nionFind</w:t>
+      </w:r>
+      <w:r>
+        <w:rPr>
+          <w:rFonts w:hint="cs"/>
+          <w:rtl/>
+        </w:rPr>
+        <w:t xml:space="preserve"> של חיות</w:t>
+      </w:r>
+      <w:r>
+        <w:rPr>
+          <w:rFonts w:hint="cs"/>
+          <w:rtl/>
+        </w:rPr>
+        <w:t>: ממומש כמערך של חיות, המייצג עצים הפוכים. כל חיה מכילה מידע על הרמה שלה (בפועל, סכום הרמות של החיות באזור, אם היא השורש של האזור), מספר החיות באזור בו היא נמצאת, ואת האינדקס במערך של החיה שהיא שורש האזור שלה.</w:t>
+      </w:r>
+      <w:r>
+        <w:rPr>
+          <w:rFonts w:hint="cs"/>
+          <w:rtl/>
+        </w:rPr>
+        <w:t xml:space="preserve"> נעשה שימוש ב חיבור קבוצות לפי גודל ובכיווץ מסלולים.</w:t>
+      </w:r>
+    </w:p>
+    <w:p>
+      <w:pPr>
+        <w:pStyle w:val="ListParagraph"/>
+        <w:bidi/>
+        <w:ind w:left="1440"/>
+        <w:jc w:val="both"/>
+        <w:rPr>
+          <w:rtl/>
+        </w:rPr>
+      </w:pPr>
+      <w:r>
+        <w:rPr>
+          <w:rFonts w:hint="cs"/>
+          <w:rtl/>
+        </w:rPr>
+        <w:t>המתודות אותן מממש מבנה הנתונים הן:</w:t>
       </w:r>
     </w:p>
     <w:p>
@@ -75,65 +128,6 @@
       <w:r>
         <w:rPr>
           <w:rFonts w:hint="cs"/>
-        </w:rPr>
-        <w:t>U</w:t>
-      </w:r>
-      <w:r>
-        <w:t>nionFind</w:t>
-      </w:r>
-      <w:r>
-        <w:rPr>
-          <w:rFonts w:hint="cs"/>
-          <w:rtl/>
-        </w:rPr>
-        <w:t xml:space="preserve"> של חיות</w:t>
-      </w:r>
-      <w:r>
-        <w:rPr>
-          <w:rFonts w:hint="cs"/>
-          <w:rtl/>
-        </w:rPr>
-        <w:t>: ממומש כמערך של חיות, המייצג עצים הפוכים. כל חיה מכילה מידע על הרמה שלה (בפועל, סכום הרמות של החיות באזור, אם היא השורש של האזור), מספר החיות באזור בו היא נמצאת, ואת האינדקס במערך של החיה שהיא שורש האזור שלה.</w:t>
-      </w:r>
-      <w:r>
-        <w:rPr>
-          <w:rFonts w:hint="cs"/>
-          <w:rtl/>
-        </w:rPr>
-        <w:t xml:space="preserve"> נעשה שימוש ב חיבור קבוצות לפי גודל ובכיווץ מסלולים.</w:t>
-      </w:r>
-    </w:p>
-    <w:p>
-      <w:pPr>
-        <w:pStyle w:val="ListParagraph"/>
-        <w:bidi/>
-        <w:ind w:left="1440"/>
-        <w:jc w:val="both"/>
-        <w:rPr>
-          <w:rtl/>
-        </w:rPr>
-      </w:pPr>
-      <w:r>
-        <w:rPr>
-          <w:rFonts w:hint="cs"/>
-          <w:rtl/>
-        </w:rPr>
-        <w:t>המתודות אותן מממש מבנה הנתונים הן:</w:t>
-      </w:r>
-    </w:p>
-    <w:p>
-      <w:pPr>
-        <w:pStyle w:val="ListParagraph"/>
-        <w:numPr>
-          <w:ilvl w:val="2"/>
-          <w:numId w:val="1"/>
-        </w:numPr>
-        <w:bidi/>
-        <w:jc w:val="both"/>
-      </w:pPr>
-      <w:r>
-        <w:rPr>
-          <w:rFonts w:hint="cs"/>
           <w:rtl/>
         </w:rPr>
         <w:t xml:space="preserve">אתחול מערך </w:t>
@@ -171,333 +165,6 @@
         </w:rPr>
         <w:t>.</w:t>
       </w:r>
-    </w:p>
-    <w:p>
-      <w:pPr>
-        <w:pStyle w:val="ListParagraph"/>
-        <w:numPr>
-          <w:ilvl w:val="2"/>
-          <w:numId w:val="1"/>
-        </w:numPr>
-        <w:bidi/>
-        <w:jc w:val="both"/>
-        <w:rPr>
-          <w:rFonts w:hint="cs"/>
-        </w:rPr>
-      </w:pPr>
-      <w:r>
-        <w:rPr>
-          <w:rFonts w:hint="cs"/>
-          <w:rtl/>
-        </w:rPr>
-        <w:t xml:space="preserve">מציאת חיה </w:t>
-      </w:r>
-      <w:r>
-        <w:rPr>
-          <w:rtl/>
-        </w:rPr>
-        <w:t>–</w:t>
-      </w:r>
-      <w:r>
-        <w:rPr>
-          <w:rFonts w:hint="cs"/>
-          <w:rtl/>
-        </w:rPr>
-        <w:t xml:space="preserve"> </w:t>
-      </w:r>
-      <w:r>
-        <w:rPr>
-          <w:rFonts w:hint="cs"/>
-          <w:rtl/>
-        </w:rPr>
-        <w:t xml:space="preserve">פונקציית </w:t>
-      </w:r>
-      <w:r>
-        <w:t>find</w:t>
-      </w:r>
-      <w:r>
-        <w:rPr>
-          <w:rFonts w:hint="cs"/>
-          <w:rtl/>
-        </w:rPr>
-        <w:t xml:space="preserve"> בשילוב עם חיבור לפי גודל וכיווץ מסלולים, סיבוכיות </w:t>
-      </w:r>
-      <w:r>
-        <w:t>O(log</w:t>
-      </w:r>
-      <w:r>
-        <w:rPr>
-          <w:vertAlign w:val="superscript"/>
-        </w:rPr>
-        <w:t>*</w:t>
-      </w:r>
-      <w:r>
-        <w:t>n)</w:t>
-      </w:r>
-      <w:r>
-        <w:rPr>
-          <w:rFonts w:hint="cs"/>
-          <w:rtl/>
-        </w:rPr>
-        <w:t xml:space="preserve"> משוערכת.</w:t>
-      </w:r>
-    </w:p>
-    <w:p>
-      <w:pPr>
-        <w:pStyle w:val="ListParagraph"/>
-        <w:numPr>
-          <w:ilvl w:val="2"/>
-          <w:numId w:val="1"/>
-        </w:numPr>
-        <w:bidi/>
-        <w:jc w:val="both"/>
-      </w:pPr>
-      <w:r>
-        <w:rPr>
-          <w:rFonts w:hint="cs"/>
-          <w:rtl/>
-        </w:rPr>
-        <w:t xml:space="preserve">הסרת מחסום בין חיות </w:t>
-      </w:r>
-      <w:r>
-        <w:rPr>
-          <w:rtl/>
-        </w:rPr>
-        <w:t>–</w:t>
-      </w:r>
-      <w:r>
-        <w:rPr>
-          <w:rFonts w:hint="cs"/>
-          <w:rtl/>
-        </w:rPr>
-        <w:t xml:space="preserve"> </w:t>
-      </w:r>
-      <w:r>
-        <w:rPr>
-          <w:rFonts w:hint="cs"/>
-          <w:rtl/>
-        </w:rPr>
-        <w:t xml:space="preserve">מדובר בפעולת </w:t>
-      </w:r>
-      <w:r>
-        <w:t>Union</w:t>
-      </w:r>
-      <w:r>
-        <w:rPr>
-          <w:rFonts w:hint="cs"/>
-          <w:rtl/>
-        </w:rPr>
-        <w:t xml:space="preserve"> בסיבוכיות </w:t>
-      </w:r>
-      <w:r>
-        <w:t>O(log</w:t>
-      </w:r>
-      <w:r>
-        <w:rPr>
-          <w:vertAlign w:val="superscript"/>
-        </w:rPr>
-        <w:t>*</w:t>
-      </w:r>
-      <w:r>
-        <w:t>n)</w:t>
-      </w:r>
-      <w:r>
-        <w:rPr>
-          <w:rFonts w:hint="cs"/>
-          <w:rtl/>
-        </w:rPr>
-        <w:t xml:space="preserve"> משוערכת.</w:t>
-      </w:r>
-    </w:p>
-    <w:p>
-      <w:pPr>
-        <w:pStyle w:val="ListParagraph"/>
-        <w:numPr>
-          <w:ilvl w:val="2"/>
-          <w:numId w:val="1"/>
-        </w:numPr>
-        <w:bidi/>
-        <w:jc w:val="both"/>
-      </w:pPr>
-      <w:r>
-        <w:rPr>
-          <w:rFonts w:hint="cs"/>
-          <w:rtl/>
-        </w:rPr>
-        <w:t xml:space="preserve">החזרת מספר החיות באיזור </w:t>
-      </w:r>
-      <w:r>
-        <w:rPr>
-          <w:rtl/>
-        </w:rPr>
-        <w:t>–</w:t>
-      </w:r>
-      <w:r>
-        <w:rPr>
-          <w:rFonts w:hint="cs"/>
-          <w:rtl/>
-        </w:rPr>
-        <w:t xml:space="preserve"> מוצאים את החיה</w:t>
-      </w:r>
-      <w:r>
-        <w:rPr>
-          <w:rFonts w:hint="cs"/>
-          <w:rtl/>
-        </w:rPr>
-        <w:t xml:space="preserve"> בזמן </w:t>
-      </w:r>
-      <w:r>
-        <w:t>O(log</w:t>
-      </w:r>
-      <w:r>
-        <w:rPr>
-          <w:vertAlign w:val="superscript"/>
-        </w:rPr>
-        <w:t>*</w:t>
-      </w:r>
-      <w:r>
-        <w:t>n)</w:t>
-      </w:r>
-      <w:r>
-        <w:rPr>
-          <w:rFonts w:hint="cs"/>
-          <w:rtl/>
-        </w:rPr>
-        <w:t xml:space="preserve"> משוערך</w:t>
-      </w:r>
-      <w:r>
-        <w:rPr>
-          <w:rFonts w:hint="cs"/>
-          <w:rtl/>
-        </w:rPr>
-        <w:t xml:space="preserve">, ומחזירים את גודל האיזור ששמור בשורש של אותו איזור בזמן </w:t>
-      </w:r>
-      <w:r>
-        <w:t>O(1)</w:t>
-      </w:r>
-      <w:r>
-        <w:rPr>
-          <w:rFonts w:hint="cs"/>
-          <w:rtl/>
-        </w:rPr>
-        <w:t xml:space="preserve"> (גישה למערך). סה"כ </w:t>
-      </w:r>
-      <w:r>
-        <w:t>O(log</w:t>
-      </w:r>
-      <w:r>
-        <w:rPr>
-          <w:vertAlign w:val="superscript"/>
-        </w:rPr>
-        <w:t>*</w:t>
-      </w:r>
-      <w:r>
-        <w:t>n)</w:t>
-      </w:r>
-      <w:r>
-        <w:rPr>
-          <w:rFonts w:hint="cs"/>
-          <w:rtl/>
-        </w:rPr>
-        <w:t xml:space="preserve"> משוערך</w:t>
-      </w:r>
-      <w:r>
-        <w:rPr>
-          <w:rFonts w:hint="cs"/>
-          <w:rtl/>
-        </w:rPr>
-        <w:t>.</w:t>
-      </w:r>
-    </w:p>
-    <w:p>
-      <w:pPr>
-        <w:pStyle w:val="ListParagraph"/>
-        <w:numPr>
-          <w:ilvl w:val="2"/>
-          <w:numId w:val="1"/>
-        </w:numPr>
-        <w:bidi/>
-        <w:jc w:val="both"/>
-      </w:pPr>
-      <w:r>
-        <w:rPr>
-          <w:rFonts w:hint="cs"/>
-          <w:rtl/>
-        </w:rPr>
-        <w:t xml:space="preserve">בדיקה האם שתי חיות באותו האיזור </w:t>
-      </w:r>
-      <w:r>
-        <w:rPr>
-          <w:rtl/>
-        </w:rPr>
-        <w:t>–</w:t>
-      </w:r>
-      <w:r>
-        <w:rPr>
-          <w:rFonts w:hint="cs"/>
-          <w:rtl/>
-        </w:rPr>
-        <w:t xml:space="preserve"> מוצאים את שתי החיות בזמן </w:t>
-      </w:r>
-      <w:r>
-        <w:t>O(log</w:t>
-      </w:r>
-      <w:r>
-        <w:rPr>
-          <w:vertAlign w:val="superscript"/>
-        </w:rPr>
-        <w:t>*</w:t>
-      </w:r>
-      <w:r>
-        <w:t>n)</w:t>
-      </w:r>
-      <w:r>
-        <w:rPr>
-          <w:rFonts w:hint="cs"/>
-          <w:rtl/>
-        </w:rPr>
-        <w:t xml:space="preserve"> משוערך</w:t>
-      </w:r>
-      <w:r>
-        <w:rPr>
-          <w:rFonts w:hint="cs"/>
-          <w:rtl/>
-        </w:rPr>
-        <w:t xml:space="preserve">, ומחזירים האם לשתיהן אותה חיה בשורש. סה"כ </w:t>
-      </w:r>
-      <w:r>
-        <w:t>O(log</w:t>
-      </w:r>
-      <w:r>
-        <w:rPr>
-          <w:vertAlign w:val="superscript"/>
-        </w:rPr>
-        <w:t>*</w:t>
-      </w:r>
-      <w:r>
-        <w:t>n)</w:t>
-      </w:r>
-      <w:r>
-        <w:rPr>
-          <w:rFonts w:hint="cs"/>
-          <w:rtl/>
-        </w:rPr>
-        <w:t xml:space="preserve"> משוערך</w:t>
-      </w:r>
-      <w:r>
-        <w:rPr>
-          <w:rFonts w:hint="cs"/>
-          <w:rtl/>
-        </w:rPr>
-        <w:t>.</w:t>
-      </w:r>
-    </w:p>
-    <w:p>
-      <w:pPr>
-        <w:bidi/>
-        <w:ind w:left="1800"/>
-        <w:jc w:val="both"/>
-      </w:pPr>
     </w:p>
     <w:p>
       <w:pPr>
@@ -508,9 +175,302 @@
         </w:numPr>
         <w:bidi/>
         <w:jc w:val="both"/>
-        <w:rPr>
-          <w:rFonts w:hint="cs"/>
-        </w:rPr>
+      </w:pPr>
+      <w:r>
+        <w:rPr>
+          <w:rFonts w:hint="cs"/>
+          <w:rtl/>
+        </w:rPr>
+        <w:t xml:space="preserve">מציאת חיה </w:t>
+      </w:r>
+      <w:r>
+        <w:rPr>
+          <w:rtl/>
+        </w:rPr>
+        <w:t>–</w:t>
+      </w:r>
+      <w:r>
+        <w:rPr>
+          <w:rFonts w:hint="cs"/>
+          <w:rtl/>
+        </w:rPr>
+        <w:t xml:space="preserve"> </w:t>
+      </w:r>
+      <w:r>
+        <w:rPr>
+          <w:rFonts w:hint="cs"/>
+          <w:rtl/>
+        </w:rPr>
+        <w:t xml:space="preserve">פונקציית </w:t>
+      </w:r>
+      <w:r>
+        <w:t>find</w:t>
+      </w:r>
+      <w:r>
+        <w:rPr>
+          <w:rFonts w:hint="cs"/>
+          <w:rtl/>
+        </w:rPr>
+        <w:t xml:space="preserve"> בשילוב עם חיבור לפי גודל וכיווץ מסלולים, סיבוכיות </w:t>
+      </w:r>
+      <w:r>
+        <w:t>O(log</w:t>
+      </w:r>
+      <w:r>
+        <w:rPr>
+          <w:vertAlign w:val="superscript"/>
+        </w:rPr>
+        <w:t>*</w:t>
+      </w:r>
+      <w:r>
+        <w:t>n)</w:t>
+      </w:r>
+      <w:r>
+        <w:rPr>
+          <w:rFonts w:hint="cs"/>
+          <w:rtl/>
+        </w:rPr>
+        <w:t xml:space="preserve"> משוערכת.</w:t>
+      </w:r>
+    </w:p>
+    <w:p>
+      <w:pPr>
+        <w:pStyle w:val="ListParagraph"/>
+        <w:numPr>
+          <w:ilvl w:val="1"/>
+          <w:numId w:val="1"/>
+        </w:numPr>
+        <w:bidi/>
+        <w:jc w:val="both"/>
+      </w:pPr>
+      <w:r>
+        <w:rPr>
+          <w:rFonts w:hint="cs"/>
+          <w:rtl/>
+        </w:rPr>
+        <w:t xml:space="preserve">הסרת מחסום בין חיות </w:t>
+      </w:r>
+      <w:r>
+        <w:rPr>
+          <w:rtl/>
+        </w:rPr>
+        <w:t>–</w:t>
+      </w:r>
+      <w:r>
+        <w:rPr>
+          <w:rFonts w:hint="cs"/>
+          <w:rtl/>
+        </w:rPr>
+        <w:t xml:space="preserve"> </w:t>
+      </w:r>
+      <w:r>
+        <w:rPr>
+          <w:rFonts w:hint="cs"/>
+          <w:rtl/>
+        </w:rPr>
+        <w:t xml:space="preserve">מדובר בפעולת </w:t>
+      </w:r>
+      <w:r>
+        <w:t>Union</w:t>
+      </w:r>
+      <w:r>
+        <w:rPr>
+          <w:rFonts w:hint="cs"/>
+          <w:rtl/>
+        </w:rPr>
+        <w:t xml:space="preserve"> בסיבוכיות </w:t>
+      </w:r>
+      <w:r>
+        <w:t>O(log</w:t>
+      </w:r>
+      <w:r>
+        <w:rPr>
+          <w:vertAlign w:val="superscript"/>
+        </w:rPr>
+        <w:t>*</w:t>
+      </w:r>
+      <w:r>
+        <w:t>n)</w:t>
+      </w:r>
+      <w:r>
+        <w:rPr>
+          <w:rFonts w:hint="cs"/>
+          <w:rtl/>
+        </w:rPr>
+        <w:t xml:space="preserve"> משוערכת.</w:t>
+      </w:r>
+    </w:p>
+    <w:p>
+      <w:pPr>
+        <w:pStyle w:val="ListParagraph"/>
+        <w:numPr>
+          <w:ilvl w:val="1"/>
+          <w:numId w:val="1"/>
+        </w:numPr>
+        <w:bidi/>
+        <w:jc w:val="both"/>
+      </w:pPr>
+      <w:r>
+        <w:rPr>
+          <w:rFonts w:hint="cs"/>
+          <w:rtl/>
+        </w:rPr>
+        <w:t xml:space="preserve">החזרת מספר החיות באיזור </w:t>
+      </w:r>
+      <w:r>
+        <w:rPr>
+          <w:rtl/>
+        </w:rPr>
+        <w:t>–</w:t>
+      </w:r>
+      <w:r>
+        <w:rPr>
+          <w:rFonts w:hint="cs"/>
+          <w:rtl/>
+        </w:rPr>
+        <w:t xml:space="preserve"> מוצאים את החיה</w:t>
+      </w:r>
+      <w:r>
+        <w:rPr>
+          <w:rFonts w:hint="cs"/>
+          <w:rtl/>
+        </w:rPr>
+        <w:t xml:space="preserve"> בזמן </w:t>
+      </w:r>
+      <w:r>
+        <w:t>O(log</w:t>
+      </w:r>
+      <w:r>
+        <w:rPr>
+          <w:vertAlign w:val="superscript"/>
+        </w:rPr>
+        <w:t>*</w:t>
+      </w:r>
+      <w:r>
+        <w:t>n)</w:t>
+      </w:r>
+      <w:r>
+        <w:rPr>
+          <w:rFonts w:hint="cs"/>
+          <w:rtl/>
+        </w:rPr>
+        <w:t xml:space="preserve"> משוערך, ומחזירים את גודל האיזור ששמור בשורש של אותו איזור בזמן </w:t>
+      </w:r>
+      <w:r>
+        <w:t>O(1)</w:t>
+      </w:r>
+      <w:r>
+        <w:rPr>
+          <w:rFonts w:hint="cs"/>
+          <w:rtl/>
+        </w:rPr>
+        <w:t xml:space="preserve"> (גישה למערך). סה"כ </w:t>
+      </w:r>
+      <w:r>
+        <w:t>O(log</w:t>
+      </w:r>
+      <w:r>
+        <w:rPr>
+          <w:vertAlign w:val="superscript"/>
+        </w:rPr>
+        <w:t>*</w:t>
+      </w:r>
+      <w:r>
+        <w:t>n)</w:t>
+      </w:r>
+      <w:r>
+        <w:rPr>
+          <w:rFonts w:hint="cs"/>
+          <w:rtl/>
+        </w:rPr>
+        <w:t xml:space="preserve"> משוערך.</w:t>
+      </w:r>
+    </w:p>
+    <w:p>
+      <w:pPr>
+        <w:pStyle w:val="ListParagraph"/>
+        <w:numPr>
+          <w:ilvl w:val="1"/>
+          <w:numId w:val="1"/>
+        </w:numPr>
+        <w:bidi/>
+        <w:jc w:val="both"/>
+      </w:pPr>
+      <w:r>
+        <w:rPr>
+          <w:rFonts w:hint="cs"/>
+          <w:rtl/>
+        </w:rPr>
+        <w:t xml:space="preserve">בדיקה האם שתי חיות באותו האיזור </w:t>
+      </w:r>
+      <w:r>
+        <w:rPr>
+          <w:rtl/>
+        </w:rPr>
+        <w:t>–</w:t>
+      </w:r>
+      <w:r>
+        <w:rPr>
+          <w:rFonts w:hint="cs"/>
+          <w:rtl/>
+        </w:rPr>
+        <w:t xml:space="preserve"> מוצאים את שתי החיות בזמן </w:t>
+      </w:r>
+      <w:r>
+        <w:t>O(log</w:t>
+      </w:r>
+      <w:r>
+        <w:rPr>
+          <w:vertAlign w:val="superscript"/>
+        </w:rPr>
+        <w:t>*</w:t>
+      </w:r>
+      <w:r>
+        <w:t>n)</w:t>
+      </w:r>
+      <w:r>
+        <w:rPr>
+          <w:rFonts w:hint="cs"/>
+          <w:rtl/>
+        </w:rPr>
+        <w:t xml:space="preserve"> משוערך, ומחזירים האם לשתיהן אותה חיה בשורש. סה"כ </w:t>
+      </w:r>
+      <w:r>
+        <w:t>O(log</w:t>
+      </w:r>
+      <w:r>
+        <w:rPr>
+          <w:vertAlign w:val="superscript"/>
+        </w:rPr>
+        <w:t>*</w:t>
+      </w:r>
+      <w:r>
+        <w:t>n)</w:t>
+      </w:r>
+      <w:r>
+        <w:rPr>
+          <w:rFonts w:hint="cs"/>
+          <w:rtl/>
+        </w:rPr>
+        <w:t xml:space="preserve"> משוערך.</w:t>
+      </w:r>
+    </w:p>
+    <w:p>
+      <w:pPr>
+        <w:bidi/>
+        <w:ind w:left="1800"/>
+        <w:jc w:val="both"/>
+      </w:pPr>
+    </w:p>
+    <w:p>
+      <w:pPr>
+        <w:pStyle w:val="ListParagraph"/>
+        <w:numPr>
+          <w:ilvl w:val="0"/>
+          <w:numId w:val="1"/>
+        </w:numPr>
+        <w:bidi/>
+        <w:jc w:val="both"/>
       </w:pPr>
       <w:r>
         <w:rPr>
@@ -537,7 +497,21 @@
           <w:rFonts w:hint="cs"/>
           <w:rtl/>
         </w:rPr>
-        <w:t xml:space="preserve"> שלו, עבור הותק שלו (מסופק בעת היצירה שלו), הרמה שלו, וה-</w:t>
+        <w:t xml:space="preserve"> שלו, עבור הותק שלו (מס</w:t>
+      </w:r>
+      <w:r>
+        <w:rPr>
+          <w:rFonts w:hint="cs"/>
+          <w:rtl/>
+        </w:rPr>
+        <w:t xml:space="preserve">ופק בעת היצירה שלו), הרמה שלו, </w:t>
+      </w:r>
+      <w:r>
+        <w:rPr>
+          <w:rFonts w:hint="cs"/>
+          <w:rtl/>
+        </w:rPr>
+        <w:t>ה-</w:t>
       </w:r>
       <w:r>
         <w:rPr>
@@ -557,7 +531,21 @@
           <w:rFonts w:hint="cs"/>
           <w:rtl/>
         </w:rPr>
-        <w:t xml:space="preserve">ליה. הטבלה בגודל דינמי, עם </w:t>
+        <w:t>ליה</w:t>
+      </w:r>
+      <w:r>
+        <w:rPr>
+          <w:rFonts w:hint="cs"/>
+          <w:rtl/>
+        </w:rPr>
+        <w:t>, והאינדקס שלו בטבלת הערבול</w:t>
+      </w:r>
+      <w:r>
+        <w:rPr>
+          <w:rFonts w:hint="cs"/>
+          <w:rtl/>
+        </w:rPr>
+        <w:t xml:space="preserve">. הטבלה בגודל דינמי, עם </w:t>
       </w:r>
       <w:r>
         <w:t>double hashing</w:t>
@@ -626,7 +614,7 @@
       <w:pPr>
         <w:pStyle w:val="ListParagraph"/>
         <w:numPr>
-          <w:ilvl w:val="2"/>
+          <w:ilvl w:val="1"/>
           <w:numId w:val="1"/>
         </w:numPr>
         <w:bidi/>
@@ -679,9 +667,250 @@
     <w:p>
       <w:pPr>
         <w:bidi/>
+        <w:ind w:left="1800"/>
         <w:jc w:val="both"/>
-        <w:rPr>
-          <w:rFonts w:hint="cs"/>
+      </w:pPr>
+    </w:p>
+    <w:p>
+      <w:pPr>
+        <w:pStyle w:val="ListParagraph"/>
+        <w:numPr>
+          <w:ilvl w:val="0"/>
+          <w:numId w:val="1"/>
+        </w:numPr>
+        <w:bidi/>
+        <w:jc w:val="both"/>
+      </w:pPr>
+      <w:r>
+        <w:t>RAVL&lt;Magi,Magi&gt;availableMagiTree</w:t>
+      </w:r>
+      <w:r>
+        <w:rPr>
+          <w:rFonts w:cs="Arial"/>
+          <w:rtl/>
+        </w:rPr>
+        <w:t>: זהו עץ דרגות אשר מכיל את המאגים מסודרים על פי הדרגה</w:t>
+      </w:r>
+      <w:r>
+        <w:rPr>
+          <w:rFonts w:cs="Arial" w:hint="cs"/>
+          <w:rtl/>
+        </w:rPr>
+        <w:t xml:space="preserve"> כקריטריון ראשון, ו-</w:t>
+      </w:r>
+      <w:r>
+        <w:rPr>
+          <w:rFonts w:cs="Arial" w:hint="cs"/>
+        </w:rPr>
+        <w:t>ID</w:t>
+      </w:r>
+      <w:r>
+        <w:rPr>
+          <w:rFonts w:cs="Arial" w:hint="cs"/>
+          <w:rtl/>
+        </w:rPr>
+        <w:t xml:space="preserve"> משני. </w:t>
+      </w:r>
+      <w:r>
+        <w:rPr>
+          <w:rFonts w:cs="Arial"/>
+          <w:rtl/>
+        </w:rPr>
+        <w:t>בכל צומת שמור מידע נוסף שהוא מצביע למאגי הכי צעיר בתת העץ ,בעץ זה נמצאים רק המאגים אשר לא אחראים על אף איזור</w:t>
+      </w:r>
+      <w:r>
+        <w:rPr>
+          <w:rFonts w:cs="Arial" w:hint="cs"/>
+          <w:rtl/>
+        </w:rPr>
+        <w:t>. בהוספה או הסרה הנתון על המאגי הכי צעיר יכול להשתנות מהצומת הרלוונטית ומעלה, ולכן מדובר ב</w:t>
+      </w:r>
+      <w:r>
+        <w:rPr>
+          <w:rFonts w:cs="Arial"/>
+        </w:rPr>
+        <w:t>O(logn)</w:t>
+      </w:r>
+      <w:r>
+        <w:rPr>
+          <w:rFonts w:cs="Arial" w:hint="cs"/>
+          <w:rtl/>
+        </w:rPr>
+        <w:t xml:space="preserve"> פעולות, לכן סיבוכיות פעולות אלה לא מושפעת.</w:t>
+      </w:r>
+    </w:p>
+    <w:p>
+      <w:pPr>
+        <w:pStyle w:val="ListParagraph"/>
+        <w:bidi/>
+        <w:ind w:firstLine="720"/>
+        <w:jc w:val="both"/>
+      </w:pPr>
+      <w:r>
+        <w:rPr>
+          <w:rFonts w:cs="Arial" w:hint="cs"/>
+          <w:rtl/>
+        </w:rPr>
+        <w:t>המתודות אותן מממש המבנה</w:t>
+      </w:r>
+      <w:r>
+        <w:rPr>
+          <w:rFonts w:hint="cs"/>
+          <w:rtl/>
+        </w:rPr>
+        <w:t>:</w:t>
+      </w:r>
+    </w:p>
+    <w:p>
+      <w:pPr>
+        <w:pStyle w:val="ListParagraph"/>
+        <w:numPr>
+          <w:ilvl w:val="1"/>
+          <w:numId w:val="1"/>
+        </w:numPr>
+        <w:bidi/>
+        <w:jc w:val="both"/>
+      </w:pPr>
+      <w:r>
+        <w:rPr>
+          <w:rFonts w:hint="cs"/>
+          <w:rtl/>
+        </w:rPr>
+        <w:t xml:space="preserve">מציאת הזואולוג הצעיר ביותר שהרמה שלו מספיק גבוהה כדי להיות אחראי על איזור מסויים </w:t>
+      </w:r>
+      <w:r>
+        <w:rPr>
+          <w:rtl/>
+        </w:rPr>
+        <w:t>–</w:t>
+      </w:r>
+      <w:r>
+        <w:rPr>
+          <w:rFonts w:hint="cs"/>
+          <w:rtl/>
+        </w:rPr>
+        <w:t xml:space="preserve"> בהנתן קריטריון כזה, נתחיל חיפוש בשורש העץ, ונשווה את הרמה שלו לקריטריון. נחלק לשני מקרים:</w:t>
+      </w:r>
+    </w:p>
+    <w:p>
+      <w:pPr>
+        <w:pStyle w:val="ListParagraph"/>
+        <w:numPr>
+          <w:ilvl w:val="3"/>
+          <w:numId w:val="1"/>
+        </w:numPr>
+        <w:bidi/>
+        <w:jc w:val="both"/>
+        <w:rPr>
+          <w:rFonts w:hint="cs"/>
+        </w:rPr>
+      </w:pPr>
+      <w:r>
+        <w:rPr>
+          <w:rFonts w:hint="cs"/>
+          <w:rtl/>
+        </w:rPr>
+        <w:t xml:space="preserve">הרמה של הזואולוג קטנה מדי </w:t>
+      </w:r>
+      <w:r>
+        <w:rPr>
+          <w:rtl/>
+        </w:rPr>
+        <w:t>–</w:t>
+      </w:r>
+      <w:r>
+        <w:rPr>
+          <w:rFonts w:hint="cs"/>
+          <w:rtl/>
+        </w:rPr>
+        <w:t xml:space="preserve"> נמשיך את החיפוש ימינה, אם אפשר. אם אי אפשר, נחזיר ערך ריק, כלומר אין זואולוג מתאים.</w:t>
+      </w:r>
+    </w:p>
+    <w:p>
+      <w:pPr>
+        <w:pStyle w:val="ListParagraph"/>
+        <w:numPr>
+          <w:ilvl w:val="3"/>
+          <w:numId w:val="1"/>
+        </w:numPr>
+        <w:bidi/>
+        <w:jc w:val="both"/>
+      </w:pPr>
+      <w:r>
+        <w:rPr>
+          <w:rFonts w:hint="cs"/>
+          <w:rtl/>
+        </w:rPr>
+        <w:lastRenderedPageBreak/>
+        <w:t xml:space="preserve">הרמה של הזואולוג גדולה או שווה לקריטריון </w:t>
+      </w:r>
+      <w:r>
+        <w:rPr>
+          <w:rtl/>
+        </w:rPr>
+        <w:t>–</w:t>
+      </w:r>
+      <w:r>
+        <w:rPr>
+          <w:rFonts w:hint="cs"/>
+          <w:rtl/>
+        </w:rPr>
+        <w:t xml:space="preserve"> במצב כזה אנחנו יודעים שהזואולוג הנוכחי מתאים, וכל מי שבבן הימני שלו יתאים (כי העץ ממויין לפי רמות), ובנוסף, יכול להיות שמישהו בבן השמאלי מתאים, בין אם כי הרמה שלו נמוכה יותר אך עדיין מספיק גבוהה, או שהרמה שלו שווה לזו של הזואולוג הנוכחי אך ה-</w:t>
+      </w:r>
+      <w:r>
+        <w:rPr>
+          <w:rFonts w:hint="cs"/>
+        </w:rPr>
+        <w:t>ID</w:t>
+      </w:r>
+      <w:r>
+        <w:rPr>
+          <w:rFonts w:hint="cs"/>
+          <w:rtl/>
+        </w:rPr>
+        <w:t xml:space="preserve"> שלו קטן יותר. לכן נשווה בין שלושה ערכים </w:t>
+      </w:r>
+      <w:r>
+        <w:rPr>
+          <w:rtl/>
+        </w:rPr>
+        <w:t>–</w:t>
+      </w:r>
+      <w:r>
+        <w:rPr>
+          <w:rFonts w:hint="cs"/>
+          <w:rtl/>
+        </w:rPr>
+        <w:t xml:space="preserve"> הותק של הזואולוג הכי צעיר בבן הימני, הותק של הצומת הנוכחי, והותק של הזואולוג הכי צעיר בבן השמאלי שעונה על הקריטריון, אם יש כזה. נחזיר את הצעיר מביניהם. סך הכל מדובר ב</w:t>
+      </w:r>
+      <w:r>
+        <w:t>O(1)</w:t>
+      </w:r>
+      <w:r>
+        <w:rPr>
+          <w:rFonts w:hint="cs"/>
+          <w:rtl/>
+        </w:rPr>
+        <w:t xml:space="preserve"> השוואות לאורך מסלול שאורכו חסום ע"י גובה העץ, ולכן מדובר בסיבוכיות של </w:t>
+      </w:r>
+      <w:r>
+        <w:t>O(logn)</w:t>
+      </w:r>
+      <w:r>
+        <w:rPr>
+          <w:rFonts w:hint="cs"/>
+          <w:rtl/>
+        </w:rPr>
+        <w:t>.</w:t>
+      </w:r>
+      <w:bookmarkStart w:id="0" w:name="_GoBack"/>
+      <w:bookmarkEnd w:id="0"/>
+    </w:p>
+    <w:p>
+      <w:pPr>
+        <w:bidi/>
+        <w:jc w:val="both"/>
+        <w:rPr>
           <w:rtl/>
         </w:rPr>
       </w:pPr>
@@ -706,9 +935,9 @@
       <w:r>
         <w:rPr>
           <w:rFonts w:cs="Arial"/>
-          <w:rtl/>
-        </w:rPr>
-        <w:lastRenderedPageBreak/>
+          <w:noProof/>
+          <w:rtl/>
+        </w:rPr>
         <w:drawing>
           <wp:inline distT="0" distB="0" distL="0" distR="0" wp14:anchorId="089B2A06" wp14:editId="2945FA46">
             <wp:extent cx="5486400" cy="3091815"/>
@@ -745,8 +974,6 @@
           </wp:inline>
         </w:drawing>
       </w:r>
-      <w:bookmarkStart w:id="0" w:name="_GoBack"/>
-      <w:bookmarkEnd w:id="0"/>
     </w:p>
     <w:sectPr>
       <w:headerReference w:type="default" r:id="rId8"/>
@@ -909,7 +1136,7 @@
         <w:rFonts w:ascii="Wingdings" w:hAnsi="Wingdings" w:hint="default"/>
       </w:rPr>
     </w:lvl>
-    <w:lvl w:ilvl="3" w:tplc="04090001" w:tentative="1">
+    <w:lvl w:ilvl="3" w:tplc="04090001">
       <w:start w:val="1"/>
       <w:numFmt w:val="bullet"/>
       <w:lvlText w:val=""/>

</xml_diff>

<commit_message>
hash returns -1 when magi unassigned
</commit_message>
<xml_diff>
--- a/wet2-dry.docx
+++ b/wet2-dry.docx
@@ -20,17 +20,33 @@
     <w:p>
       <w:pPr>
         <w:bidi/>
-        <w:jc w:val="both"/>
-        <w:rPr>
-          <w:rtl/>
-        </w:rPr>
-      </w:pPr>
-      <w:r>
-        <w:rPr>
-          <w:rFonts w:hint="cs"/>
-          <w:rtl/>
-        </w:rPr>
-        <w:t>תיאור מילולי וגרפי של מבנה הנתונים:</w:t>
+        <w:jc w:val="center"/>
+        <w:rPr>
+          <w:b/>
+          <w:bCs/>
+          <w:u w:val="single"/>
+          <w:rtl/>
+        </w:rPr>
+      </w:pPr>
+      <w:r>
+        <w:rPr>
+          <w:rFonts w:hint="cs"/>
+          <w:b/>
+          <w:bCs/>
+          <w:u w:val="single"/>
+          <w:rtl/>
+        </w:rPr>
+        <w:t xml:space="preserve">תיאור מילולי </w:t>
+      </w:r>
+      <w:r>
+        <w:rPr>
+          <w:rFonts w:hint="cs"/>
+          <w:b/>
+          <w:bCs/>
+          <w:u w:val="single"/>
+          <w:rtl/>
+        </w:rPr>
+        <w:t>של מבנה הנתונים</w:t>
       </w:r>
     </w:p>
     <w:p>
@@ -631,7 +647,14 @@
           <w:rFonts w:hint="cs"/>
           <w:rtl/>
         </w:rPr>
-        <w:t xml:space="preserve"> מוגדל ב-1 עד שהמכנה המשותף הוא 1.</w:t>
+        <w:t xml:space="preserve"> מ</w:t>
+      </w:r>
+      <w:r>
+        <w:rPr>
+          <w:rFonts w:hint="cs"/>
+          <w:rtl/>
+        </w:rPr>
+        <w:t>וגדל ב-1 עד שהמכנה המשותף הוא 1 (כלומר המספרים זרים זה לזה).</w:t>
       </w:r>
     </w:p>
     <w:p>
@@ -1128,7 +1151,7 @@
       <w:pPr>
         <w:pStyle w:val="ListParagraph"/>
         <w:numPr>
-          <w:ilvl w:val="1"/>
+          <w:ilvl w:val="0"/>
           <w:numId w:val="1"/>
         </w:numPr>
         <w:bidi/>
@@ -1197,23 +1220,79 @@
         </w:rPr>
         <w:t>עץ זה מסודר לפי מספר הזהות של המאגים.</w:t>
       </w:r>
-      <w:bookmarkStart w:id="0" w:name="_GoBack"/>
-      <w:bookmarkEnd w:id="0"/>
-    </w:p>
-    <w:p>
-      <w:pPr>
-        <w:bidi/>
-        <w:jc w:val="both"/>
-        <w:rPr>
-          <w:rtl/>
-        </w:rPr>
-      </w:pPr>
-      <w:r>
-        <w:rPr>
-          <w:rFonts w:hint="cs"/>
-          <w:rtl/>
-        </w:rPr>
-        <w:t>תיאור גרפי של מבנה הנתונים:</w:t>
+    </w:p>
+    <w:p>
+      <w:pPr>
+        <w:pStyle w:val="ListParagraph"/>
+        <w:bidi/>
+        <w:ind w:left="1440"/>
+        <w:jc w:val="both"/>
+      </w:pPr>
+      <w:r>
+        <w:rPr>
+          <w:rFonts w:hint="cs"/>
+          <w:rtl/>
+        </w:rPr>
+        <w:t xml:space="preserve">המתודות במבנה זה הינן סטנדרטיות בעץ </w:t>
+      </w:r>
+      <w:r>
+        <w:rPr>
+          <w:rFonts w:hint="cs"/>
+        </w:rPr>
+        <w:t>AVL</w:t>
+      </w:r>
+      <w:r>
+        <w:rPr>
+          <w:rFonts w:hint="cs"/>
+          <w:rtl/>
+        </w:rPr>
+        <w:t>.</w:t>
+      </w:r>
+    </w:p>
+    <w:p>
+      <w:pPr>
+        <w:rPr>
+          <w:rtl/>
+        </w:rPr>
+      </w:pPr>
+      <w:r>
+        <w:rPr>
+          <w:rtl/>
+        </w:rPr>
+        <w:br w:type="page"/>
+      </w:r>
+    </w:p>
+    <w:p>
+      <w:pPr>
+        <w:bidi/>
+        <w:jc w:val="center"/>
+        <w:rPr>
+          <w:b/>
+          <w:bCs/>
+          <w:u w:val="single"/>
+          <w:rtl/>
+        </w:rPr>
+      </w:pPr>
+      <w:r>
+        <w:rPr>
+          <w:rFonts w:hint="cs"/>
+          <w:b/>
+          <w:bCs/>
+          <w:u w:val="single"/>
+          <w:rtl/>
+        </w:rPr>
+        <w:lastRenderedPageBreak/>
+        <w:t>תיאור גרפי של מבנה</w:t>
+      </w:r>
+      <w:r>
+        <w:rPr>
+          <w:rFonts w:hint="cs"/>
+          <w:b/>
+          <w:bCs/>
+          <w:u w:val="single"/>
+          <w:rtl/>
+        </w:rPr>
+        <w:t xml:space="preserve"> הנתונים</w:t>
       </w:r>
     </w:p>
     <w:p>
@@ -1267,6 +1346,2331 @@
             </a:graphic>
           </wp:inline>
         </w:drawing>
+      </w:r>
+    </w:p>
+    <w:p>
+      <w:pPr>
+        <w:rPr>
+          <w:rtl/>
+        </w:rPr>
+      </w:pPr>
+      <w:r>
+        <w:rPr>
+          <w:rtl/>
+        </w:rPr>
+        <w:br w:type="page"/>
+      </w:r>
+    </w:p>
+    <w:p>
+      <w:pPr>
+        <w:bidi/>
+        <w:jc w:val="center"/>
+        <w:rPr>
+          <w:b/>
+          <w:bCs/>
+          <w:u w:val="single"/>
+        </w:rPr>
+      </w:pPr>
+      <w:r>
+        <w:rPr>
+          <w:b/>
+          <w:bCs/>
+          <w:u w:val="single"/>
+          <w:rtl/>
+        </w:rPr>
+        <w:lastRenderedPageBreak/>
+        <w:t xml:space="preserve">סיבוכיות פונקציות </w:t>
+      </w:r>
+      <w:r>
+        <w:rPr>
+          <w:rFonts w:hint="cs"/>
+          <w:b/>
+          <w:bCs/>
+          <w:u w:val="single"/>
+          <w:rtl/>
+        </w:rPr>
+        <w:t>של מבנה הנתונים</w:t>
+      </w:r>
+    </w:p>
+    <w:p>
+      <w:pPr>
+        <w:bidi/>
+        <w:jc w:val="both"/>
+        <w:rPr>
+          <w:rtl/>
+        </w:rPr>
+      </w:pPr>
+      <w:r>
+        <w:t>INIT</w:t>
+      </w:r>
+      <w:r>
+        <w:rPr>
+          <w:rtl/>
+        </w:rPr>
+        <w:t>: באתחול המערכת למעשה רק מאותחלים ארבעת מבני הנתונים לכן</w:t>
+      </w:r>
+      <w:r>
+        <w:rPr>
+          <w:rFonts w:hint="cs"/>
+          <w:rtl/>
+        </w:rPr>
+        <w:t>:</w:t>
+      </w:r>
+    </w:p>
+    <w:p>
+      <w:pPr>
+        <w:pStyle w:val="ListParagraph"/>
+        <w:numPr>
+          <w:ilvl w:val="0"/>
+          <w:numId w:val="1"/>
+        </w:numPr>
+        <w:bidi/>
+        <w:jc w:val="both"/>
+      </w:pPr>
+      <w:r>
+        <w:rPr>
+          <w:rtl/>
+        </w:rPr>
+        <w:t>אתחול של עץ דרגות ריק ב</w:t>
+      </w:r>
+      <w:r>
+        <w:t>O</w:t>
+      </w:r>
+      <w:r>
+        <w:rPr>
+          <w:lang w:val="en-GB"/>
+        </w:rPr>
+        <w:t>(1)</w:t>
+      </w:r>
+    </w:p>
+    <w:p>
+      <w:pPr>
+        <w:pStyle w:val="ListParagraph"/>
+        <w:numPr>
+          <w:ilvl w:val="0"/>
+          <w:numId w:val="1"/>
+        </w:numPr>
+        <w:bidi/>
+        <w:jc w:val="both"/>
+      </w:pPr>
+      <w:r>
+        <w:rPr>
+          <w:rtl/>
+          <w:lang w:val="en-GB"/>
+        </w:rPr>
+        <w:t xml:space="preserve">אתחול של עץ </w:t>
+      </w:r>
+      <w:r>
+        <w:rPr>
+          <w:lang w:val="en-GB"/>
+        </w:rPr>
+        <w:t>AVL</w:t>
+      </w:r>
+      <w:r>
+        <w:rPr>
+          <w:rtl/>
+          <w:lang w:val="en-GB"/>
+        </w:rPr>
+        <w:t xml:space="preserve"> ריק כנ"ל ב-</w:t>
+      </w:r>
+      <w:r>
+        <w:rPr>
+          <w:lang w:val="en-GB"/>
+        </w:rPr>
+        <w:t>O(1)</w:t>
+      </w:r>
+    </w:p>
+    <w:p>
+      <w:pPr>
+        <w:pStyle w:val="ListParagraph"/>
+        <w:numPr>
+          <w:ilvl w:val="0"/>
+          <w:numId w:val="1"/>
+        </w:numPr>
+        <w:bidi/>
+        <w:jc w:val="both"/>
+      </w:pPr>
+      <w:r>
+        <w:rPr>
+          <w:rtl/>
+          <w:lang w:val="en-GB"/>
+        </w:rPr>
+        <w:t xml:space="preserve">אתחול של </w:t>
+      </w:r>
+      <w:r>
+        <w:rPr>
+          <w:lang w:val="en-GB"/>
+        </w:rPr>
+        <w:t>UNIONFIND</w:t>
+      </w:r>
+      <w:r>
+        <w:rPr>
+          <w:rtl/>
+          <w:lang w:val="en-GB"/>
+        </w:rPr>
+        <w:t xml:space="preserve"> כמו שראינו בהרצאה ב</w:t>
+      </w:r>
+      <w:r>
+        <w:rPr>
+          <w:rFonts w:hint="cs"/>
+          <w:rtl/>
+          <w:lang w:val="en-GB"/>
+        </w:rPr>
+        <w:t>-</w:t>
+      </w:r>
+      <w:r>
+        <w:rPr>
+          <w:lang w:val="en-GB"/>
+        </w:rPr>
+        <w:t>O</w:t>
+      </w:r>
+      <w:r>
+        <w:t>(n)</w:t>
+      </w:r>
+    </w:p>
+    <w:p>
+      <w:pPr>
+        <w:pStyle w:val="ListParagraph"/>
+        <w:numPr>
+          <w:ilvl w:val="0"/>
+          <w:numId w:val="1"/>
+        </w:numPr>
+        <w:bidi/>
+        <w:jc w:val="both"/>
+      </w:pPr>
+      <w:r>
+        <w:rPr>
+          <w:rtl/>
+        </w:rPr>
+        <w:t>אתחול טבלת ערבול ב-</w:t>
+      </w:r>
+      <w:r>
+        <w:t>O</w:t>
+      </w:r>
+      <w:r>
+        <w:rPr>
+          <w:lang w:val="en-GB"/>
+        </w:rPr>
+        <w:t>(1)</w:t>
+      </w:r>
+    </w:p>
+    <w:p>
+      <w:pPr>
+        <w:bidi/>
+        <w:jc w:val="both"/>
+        <w:rPr>
+          <w:rtl/>
+        </w:rPr>
+      </w:pPr>
+      <w:r>
+        <w:rPr>
+          <w:rtl/>
+          <w:lang w:val="en-GB"/>
+        </w:rPr>
+        <w:t xml:space="preserve">לכן בסה"כ </w:t>
+      </w:r>
+      <w:r>
+        <w:rPr>
+          <w:lang w:val="en-GB"/>
+        </w:rPr>
+        <w:t>O</w:t>
+      </w:r>
+      <w:r>
+        <w:t>(n)</w:t>
+      </w:r>
+      <w:r>
+        <w:rPr>
+          <w:rtl/>
+        </w:rPr>
+        <w:t xml:space="preserve"> במקרה הגרוע.</w:t>
+      </w:r>
+    </w:p>
+    <w:p>
+      <w:pPr>
+        <w:bidi/>
+        <w:jc w:val="both"/>
+        <w:rPr>
+          <w:rtl/>
+        </w:rPr>
+      </w:pPr>
+    </w:p>
+    <w:p>
+      <w:pPr>
+        <w:bidi/>
+        <w:jc w:val="both"/>
+        <w:rPr>
+          <w:rtl/>
+        </w:rPr>
+      </w:pPr>
+      <w:proofErr w:type="spellStart"/>
+      <w:r>
+        <w:t>AddMagiZoologist</w:t>
+      </w:r>
+      <w:proofErr w:type="spellEnd"/>
+      <w:r>
+        <w:rPr>
+          <w:rtl/>
+        </w:rPr>
+        <w:t xml:space="preserve">: בהוספת מאגי למערכת, המאגי מוכנס לעץ </w:t>
+      </w:r>
+      <w:proofErr w:type="spellStart"/>
+      <w:r>
+        <w:rPr>
+          <w:lang w:val="en-GB"/>
+        </w:rPr>
+        <w:t>allMagiTree</w:t>
+      </w:r>
+      <w:proofErr w:type="spellEnd"/>
+      <w:r>
+        <w:rPr>
+          <w:rtl/>
+          <w:lang w:val="en-GB"/>
+        </w:rPr>
+        <w:t xml:space="preserve">, כמו שלמדנו הכנסה לעץ </w:t>
+      </w:r>
+      <w:r>
+        <w:rPr>
+          <w:lang w:val="en-GB"/>
+        </w:rPr>
+        <w:t>AVL</w:t>
+      </w:r>
+      <w:r>
+        <w:rPr>
+          <w:rtl/>
+          <w:lang w:val="en-GB"/>
+        </w:rPr>
+        <w:t xml:space="preserve"> ב </w:t>
+      </w:r>
+      <w:r>
+        <w:rPr>
+          <w:lang w:val="en-GB"/>
+        </w:rPr>
+        <w:t>O(log(k))</w:t>
+      </w:r>
+      <w:r>
+        <w:rPr>
+          <w:rFonts w:hint="cs"/>
+          <w:rtl/>
+          <w:lang w:val="en-GB"/>
+        </w:rPr>
+        <w:t>.</w:t>
+      </w:r>
+      <w:r>
+        <w:rPr>
+          <w:rtl/>
+          <w:lang w:val="en-GB"/>
+        </w:rPr>
+        <w:t xml:space="preserve"> כמו כן המאגי מוכנס לעץ </w:t>
+      </w:r>
+      <w:proofErr w:type="spellStart"/>
+      <w:r>
+        <w:rPr>
+          <w:lang w:val="en-GB"/>
+        </w:rPr>
+        <w:t>availableMagiTree</w:t>
+      </w:r>
+      <w:proofErr w:type="spellEnd"/>
+      <w:r>
+        <w:rPr>
+          <w:rFonts w:hint="cs"/>
+          <w:rtl/>
+          <w:lang w:val="en-GB"/>
+        </w:rPr>
+        <w:t>,</w:t>
+      </w:r>
+      <w:r>
+        <w:rPr>
+          <w:rtl/>
+          <w:lang w:val="en-GB"/>
+        </w:rPr>
+        <w:t xml:space="preserve"> כנ"ל הכנסה לעץ ב</w:t>
+      </w:r>
+      <w:r>
+        <w:rPr>
+          <w:rFonts w:hint="cs"/>
+          <w:lang w:val="en-GB"/>
+        </w:rPr>
+        <w:t xml:space="preserve"> </w:t>
+      </w:r>
+      <w:r>
+        <w:rPr>
+          <w:lang w:val="en-GB"/>
+        </w:rPr>
+        <w:t>O(log(k))</w:t>
+      </w:r>
+      <w:r>
+        <w:rPr>
+          <w:rtl/>
+          <w:lang w:val="en-GB"/>
+        </w:rPr>
+        <w:t>(כמו שראינו תוך כדי ההכנסה לעץ אנחנו גם מעדכנים את המידע הנוסף השמור ב</w:t>
+      </w:r>
+      <w:r>
+        <w:rPr>
+          <w:rtl/>
+          <w:lang w:val="en-GB"/>
+        </w:rPr>
+        <w:t>כל צומת בלי לפגוע בסיבוכיות זו)</w:t>
+      </w:r>
+      <w:r>
+        <w:rPr>
+          <w:rFonts w:hint="cs"/>
+          <w:rtl/>
+          <w:lang w:val="en-GB"/>
+        </w:rPr>
+        <w:t>.</w:t>
+      </w:r>
+      <w:r>
+        <w:rPr>
+          <w:rtl/>
+          <w:lang w:val="en-GB"/>
+        </w:rPr>
+        <w:t xml:space="preserve"> בנוסף המאגי מוכנס לטבלת ערבול (עם מערכים דינאמיים ו</w:t>
+      </w:r>
+      <w:r>
+        <w:t>double hashing</w:t>
+      </w:r>
+      <w:r>
+        <w:t>-</w:t>
+      </w:r>
+      <w:r>
+        <w:rPr>
+          <w:rtl/>
+        </w:rPr>
+        <w:t>)</w:t>
+      </w:r>
+      <w:r>
+        <w:rPr>
+          <w:rFonts w:hint="cs"/>
+          <w:rtl/>
+        </w:rPr>
+        <w:t>.</w:t>
+      </w:r>
+      <w:r>
+        <w:rPr>
+          <w:rtl/>
+        </w:rPr>
+        <w:t xml:space="preserve"> כמו שלמדנו זה נעשה ב</w:t>
+      </w:r>
+      <w:r>
+        <w:rPr>
+          <w:rFonts w:hint="cs"/>
+          <w:rtl/>
+        </w:rPr>
+        <w:t>-</w:t>
+      </w:r>
+      <w:r>
+        <w:t>O</w:t>
+      </w:r>
+      <w:r>
+        <w:rPr>
+          <w:lang w:val="en-GB"/>
+        </w:rPr>
+        <w:t>(1)</w:t>
+      </w:r>
+      <w:r>
+        <w:rPr>
+          <w:rtl/>
+          <w:lang w:val="en-GB"/>
+        </w:rPr>
+        <w:t xml:space="preserve"> </w:t>
+      </w:r>
+      <w:r>
+        <w:rPr>
+          <w:rtl/>
+        </w:rPr>
+        <w:t>משוערך בממוצע על הקלט</w:t>
+      </w:r>
+      <w:r>
+        <w:rPr>
+          <w:rFonts w:hint="cs"/>
+          <w:rtl/>
+        </w:rPr>
+        <w:t>.</w:t>
+      </w:r>
+    </w:p>
+    <w:p>
+      <w:pPr>
+        <w:bidi/>
+        <w:jc w:val="both"/>
+        <w:rPr>
+          <w:rtl/>
+        </w:rPr>
+      </w:pPr>
+      <w:r>
+        <w:rPr>
+          <w:rtl/>
+          <w:lang w:val="en-GB"/>
+        </w:rPr>
+        <w:t xml:space="preserve"> לכן בסה"</w:t>
+      </w:r>
+      <w:r>
+        <w:rPr>
+          <w:rtl/>
+        </w:rPr>
+        <w:t>כ קיבלנו שעושים את זה ב</w:t>
+      </w:r>
+      <w:r>
+        <w:t>O(log(k))</w:t>
+      </w:r>
+      <w:r>
+        <w:rPr>
+          <w:rtl/>
+        </w:rPr>
+        <w:t xml:space="preserve"> משוערך בממוצע על הקלט</w:t>
+      </w:r>
+      <w:r>
+        <w:rPr>
+          <w:rFonts w:hint="cs"/>
+          <w:rtl/>
+        </w:rPr>
+        <w:t>,</w:t>
+      </w:r>
+      <w:r>
+        <w:rPr>
+          <w:rtl/>
+        </w:rPr>
+        <w:t xml:space="preserve"> כמו שראינו בתרגול.</w:t>
+      </w:r>
+    </w:p>
+    <w:p>
+      <w:pPr>
+        <w:bidi/>
+        <w:jc w:val="both"/>
+        <w:rPr>
+          <w:rtl/>
+        </w:rPr>
+      </w:pPr>
+    </w:p>
+    <w:p>
+      <w:pPr>
+        <w:bidi/>
+        <w:jc w:val="both"/>
+        <w:rPr>
+          <w:rtl/>
+        </w:rPr>
+      </w:pPr>
+      <w:proofErr w:type="spellStart"/>
+      <w:r>
+        <w:rPr>
+          <w:lang w:val="en-GB"/>
+        </w:rPr>
+        <w:t>RemoveMagiZoologist</w:t>
+      </w:r>
+      <w:proofErr w:type="spellEnd"/>
+      <w:r>
+        <w:rPr>
+          <w:rtl/>
+          <w:lang w:val="en-GB"/>
+        </w:rPr>
+        <w:t>: בהסרה מהמערכת יש קריאה ל</w:t>
+      </w:r>
+      <w:proofErr w:type="spellStart"/>
+      <w:r>
+        <w:t>releaseMagi</w:t>
+      </w:r>
+      <w:proofErr w:type="spellEnd"/>
+      <w:r>
+        <w:t>-</w:t>
+      </w:r>
+      <w:r>
+        <w:rPr>
+          <w:rFonts w:hint="cs"/>
+          <w:rtl/>
+        </w:rPr>
+        <w:t>,</w:t>
+      </w:r>
+      <w:r>
+        <w:rPr>
+          <w:rtl/>
+        </w:rPr>
+        <w:t xml:space="preserve"> </w:t>
+      </w:r>
+      <w:r>
+        <w:rPr>
+          <w:rtl/>
+          <w:lang w:val="en-GB"/>
+        </w:rPr>
+        <w:t>אשר כמו שנראה למטה נעשה ב</w:t>
+      </w:r>
+      <w:r>
+        <w:rPr>
+          <w:lang w:val="en-GB"/>
+        </w:rPr>
+        <w:t>O(log(k))</w:t>
+      </w:r>
+      <w:r>
+        <w:rPr>
+          <w:rtl/>
+          <w:lang w:val="en-GB"/>
+        </w:rPr>
+        <w:t xml:space="preserve"> </w:t>
+      </w:r>
+      <w:r>
+        <w:rPr>
+          <w:rtl/>
+        </w:rPr>
+        <w:t>במקרה הגרוע</w:t>
+      </w:r>
+      <w:r>
+        <w:rPr>
+          <w:rFonts w:hint="cs"/>
+          <w:rtl/>
+        </w:rPr>
+        <w:t>.</w:t>
+      </w:r>
+      <w:r>
+        <w:rPr>
+          <w:rtl/>
+        </w:rPr>
+        <w:t xml:space="preserve"> בנוסף</w:t>
+      </w:r>
+      <w:r>
+        <w:rPr>
+          <w:rtl/>
+          <w:lang w:val="en-GB"/>
+        </w:rPr>
+        <w:t xml:space="preserve"> יש הסרה משני עצים שכל אח</w:t>
+      </w:r>
+      <w:r>
+        <w:rPr>
+          <w:rFonts w:hint="cs"/>
+          <w:rtl/>
+          <w:lang w:val="en-GB"/>
+        </w:rPr>
+        <w:t>ת</w:t>
+      </w:r>
+      <w:r>
+        <w:rPr>
+          <w:rtl/>
+          <w:lang w:val="en-GB"/>
+        </w:rPr>
+        <w:t xml:space="preserve"> נעש</w:t>
+      </w:r>
+      <w:r>
+        <w:rPr>
+          <w:rFonts w:hint="cs"/>
+          <w:rtl/>
+          <w:lang w:val="en-GB"/>
+        </w:rPr>
+        <w:t>ית</w:t>
+      </w:r>
+      <w:r>
+        <w:rPr>
+          <w:rtl/>
+          <w:lang w:val="en-GB"/>
+        </w:rPr>
+        <w:t xml:space="preserve"> ב</w:t>
+      </w:r>
+      <w:r>
+        <w:rPr>
+          <w:lang w:val="en-GB"/>
+        </w:rPr>
+        <w:t>O(log(k))</w:t>
+      </w:r>
+      <w:r>
+        <w:rPr>
+          <w:rFonts w:hint="cs"/>
+          <w:rtl/>
+          <w:lang w:val="en-GB"/>
+        </w:rPr>
+        <w:t>. ה</w:t>
+      </w:r>
+      <w:r>
+        <w:rPr>
+          <w:rtl/>
+        </w:rPr>
+        <w:t xml:space="preserve">הסרה מטבלת הערבול </w:t>
+      </w:r>
+      <w:r>
+        <w:rPr>
+          <w:rFonts w:hint="cs"/>
+          <w:rtl/>
+        </w:rPr>
+        <w:t>לא נעשית ע"י חיפוש בה, אלא בעזרת שדה ה-</w:t>
+      </w:r>
+      <w:r>
+        <w:t>index</w:t>
+      </w:r>
+      <w:r>
+        <w:rPr>
+          <w:rFonts w:hint="cs"/>
+          <w:rtl/>
+        </w:rPr>
+        <w:t xml:space="preserve"> שנשמר בזואולוג כשנוצר. כך מתאפשרת גישה ישירה אל התא בטבלה בו נמצא הזואולוג והדלקת הדגל </w:t>
+      </w:r>
+      <w:r>
+        <w:t>deleted</w:t>
+      </w:r>
+      <w:r>
+        <w:rPr>
+          <w:rFonts w:hint="cs"/>
+          <w:rtl/>
+        </w:rPr>
+        <w:t xml:space="preserve"> באותו תא, ב-</w:t>
+      </w:r>
+      <w:r>
+        <w:t>O(1)</w:t>
+      </w:r>
+      <w:r>
+        <w:rPr>
+          <w:rFonts w:hint="cs"/>
+          <w:rtl/>
+        </w:rPr>
+        <w:t xml:space="preserve">. (הדגל </w:t>
+      </w:r>
+      <w:r>
+        <w:t>deleted</w:t>
+      </w:r>
+      <w:r>
+        <w:rPr>
+          <w:rFonts w:hint="cs"/>
+          <w:rtl/>
+        </w:rPr>
+        <w:t xml:space="preserve"> לפי שיטת </w:t>
+      </w:r>
+      <w:r>
+        <w:t>double hashing</w:t>
+      </w:r>
+      <w:r>
+        <w:rPr>
+          <w:rFonts w:hint="cs"/>
+          <w:rtl/>
+        </w:rPr>
+        <w:t>).</w:t>
+      </w:r>
+    </w:p>
+    <w:p>
+      <w:pPr>
+        <w:bidi/>
+        <w:jc w:val="both"/>
+        <w:rPr>
+          <w:rtl/>
+        </w:rPr>
+      </w:pPr>
+      <w:r>
+        <w:rPr>
+          <w:rtl/>
+        </w:rPr>
+        <w:t xml:space="preserve">לכן בסה"כ נקבל </w:t>
+      </w:r>
+      <w:r>
+        <w:rPr>
+          <w:rtl/>
+          <w:lang w:val="en-GB"/>
+        </w:rPr>
+        <w:t>כמו ב</w:t>
+      </w:r>
+      <w:r>
+        <w:rPr>
+          <w:rFonts w:hint="cs"/>
+          <w:rtl/>
+          <w:lang w:val="en-GB"/>
+        </w:rPr>
+        <w:t>-</w:t>
+      </w:r>
+      <w:proofErr w:type="spellStart"/>
+      <w:r>
+        <w:t>AddMagiZoologist</w:t>
+      </w:r>
+      <w:proofErr w:type="spellEnd"/>
+      <w:r>
+        <w:rPr>
+          <w:rtl/>
+          <w:lang w:val="en-GB"/>
+        </w:rPr>
+        <w:t xml:space="preserve"> </w:t>
+      </w:r>
+      <w:r>
+        <w:rPr>
+          <w:rtl/>
+        </w:rPr>
+        <w:t>שעומדים ב</w:t>
+      </w:r>
+      <w:r>
+        <w:t>O(log(k))</w:t>
+      </w:r>
+      <w:r>
+        <w:rPr>
+          <w:rtl/>
+        </w:rPr>
+        <w:t xml:space="preserve"> משוערך בממוצע על הקלט כמו שראינו בתרגול.</w:t>
+      </w:r>
+    </w:p>
+    <w:p>
+      <w:pPr>
+        <w:bidi/>
+        <w:jc w:val="both"/>
+        <w:rPr>
+          <w:rtl/>
+          <w:lang w:val="en-GB"/>
+        </w:rPr>
+      </w:pPr>
+    </w:p>
+    <w:p>
+      <w:pPr>
+        <w:bidi/>
+        <w:jc w:val="both"/>
+        <w:rPr>
+          <w:rtl/>
+        </w:rPr>
+      </w:pPr>
+      <w:proofErr w:type="spellStart"/>
+      <w:r>
+        <w:rPr>
+          <w:lang w:val="en-GB"/>
+        </w:rPr>
+        <w:t>RemoveBarrier</w:t>
+      </w:r>
+      <w:proofErr w:type="spellEnd"/>
+      <w:r>
+        <w:rPr>
+          <w:rtl/>
+        </w:rPr>
+        <w:t xml:space="preserve">: זוהי למעשה פעולת </w:t>
+      </w:r>
+      <w:r>
+        <w:t>JOIN</w:t>
+      </w:r>
+      <w:r>
+        <w:rPr>
+          <w:rtl/>
+        </w:rPr>
+        <w:t xml:space="preserve"> של </w:t>
+      </w:r>
+      <w:proofErr w:type="spellStart"/>
+      <w:r>
+        <w:rPr>
+          <w:lang w:val="en-GB"/>
+        </w:rPr>
+        <w:t>unionfind</w:t>
+      </w:r>
+      <w:proofErr w:type="spellEnd"/>
+      <w:r>
+        <w:rPr>
+          <w:rtl/>
+          <w:lang w:val="en-GB"/>
+        </w:rPr>
+        <w:t xml:space="preserve"> עם כיווץ מסלולים ואיחוד לפי גודל לכן כפי שלמדנו זה נעשה ב</w:t>
+      </w:r>
+      <w:r>
+        <w:rPr>
+          <w:rFonts w:hint="cs"/>
+          <w:rtl/>
+          <w:lang w:val="en-GB"/>
+        </w:rPr>
+        <w:t>-</w:t>
+      </w:r>
+      <w:r>
+        <w:rPr>
+          <w:lang w:val="en-GB"/>
+        </w:rPr>
+        <w:t>O(log</w:t>
+      </w:r>
+      <w:r>
+        <w:rPr>
+          <w:vertAlign w:val="superscript"/>
+          <w:lang w:val="en-GB"/>
+        </w:rPr>
+        <w:t>*</w:t>
+      </w:r>
+      <w:r>
+        <w:rPr>
+          <w:lang w:val="en-GB"/>
+        </w:rPr>
+        <w:t>(n))</w:t>
+      </w:r>
+      <w:r>
+        <w:rPr>
+          <w:rtl/>
+          <w:lang w:val="en-GB"/>
+        </w:rPr>
+        <w:t xml:space="preserve"> משוערך כאשר בכל פעולה כזו נעדכן בשורש העץ ההפוך את מספר החיות שבאזור ואת סך כל רמות הסיכון שלהן</w:t>
+      </w:r>
+      <w:r>
+        <w:rPr>
+          <w:rFonts w:hint="cs"/>
+          <w:rtl/>
+          <w:lang w:val="en-GB"/>
+        </w:rPr>
+        <w:t>.</w:t>
+      </w:r>
+      <w:r>
+        <w:rPr>
+          <w:rtl/>
+          <w:lang w:val="en-GB"/>
+        </w:rPr>
+        <w:t xml:space="preserve"> עדכון זה נעשה ב</w:t>
+      </w:r>
+      <w:r>
+        <w:rPr>
+          <w:lang w:val="en-GB"/>
+        </w:rPr>
+        <w:t>O</w:t>
+      </w:r>
+      <w:r>
+        <w:t>(1)</w:t>
+      </w:r>
+      <w:r>
+        <w:rPr>
+          <w:rFonts w:hint="cs"/>
+          <w:rtl/>
+        </w:rPr>
+        <w:t>.</w:t>
+      </w:r>
+      <w:r>
+        <w:rPr>
+          <w:rtl/>
+        </w:rPr>
+        <w:t xml:space="preserve"> במידע זה נשתמש לפעולות אחרות.</w:t>
+      </w:r>
+    </w:p>
+    <w:p>
+      <w:pPr>
+        <w:bidi/>
+        <w:jc w:val="both"/>
+        <w:rPr>
+          <w:rFonts w:hint="cs"/>
+          <w:rtl/>
+        </w:rPr>
+      </w:pPr>
+      <w:r>
+        <w:rPr>
+          <w:rFonts w:hint="cs"/>
+          <w:rtl/>
+        </w:rPr>
+        <w:t xml:space="preserve">סה"כ הסיבוכיות </w:t>
+      </w:r>
+      <w:r>
+        <w:t>O(log</w:t>
+      </w:r>
+      <w:r>
+        <w:rPr>
+          <w:vertAlign w:val="superscript"/>
+        </w:rPr>
+        <w:t>*</w:t>
+      </w:r>
+      <w:r>
+        <w:t>n)</w:t>
+      </w:r>
+      <w:r>
+        <w:rPr>
+          <w:rFonts w:hint="cs"/>
+          <w:rtl/>
+        </w:rPr>
+        <w:t>.</w:t>
+      </w:r>
+    </w:p>
+    <w:p>
+      <w:pPr>
+        <w:bidi/>
+        <w:jc w:val="both"/>
+        <w:rPr>
+          <w:rtl/>
+          <w:lang w:val="en-GB"/>
+        </w:rPr>
+      </w:pPr>
+    </w:p>
+    <w:p>
+      <w:pPr>
+        <w:bidi/>
+        <w:jc w:val="both"/>
+        <w:rPr>
+          <w:rtl/>
+          <w:lang w:val="en-GB"/>
+        </w:rPr>
+      </w:pPr>
+      <w:proofErr w:type="spellStart"/>
+      <w:r>
+        <w:rPr>
+          <w:lang w:val="en-GB"/>
+        </w:rPr>
+        <w:t>AssignMagizoologistToCreature</w:t>
+      </w:r>
+      <w:proofErr w:type="spellEnd"/>
+      <w:r>
+        <w:rPr>
+          <w:rtl/>
+        </w:rPr>
+        <w:t>: בפעולה זו ראשית אנו מסתכלים ב</w:t>
+      </w:r>
+      <w:r>
+        <w:t>A</w:t>
+      </w:r>
+      <w:proofErr w:type="spellStart"/>
+      <w:r>
+        <w:rPr>
+          <w:lang w:val="en-GB"/>
+        </w:rPr>
+        <w:t>nimalZoneUF</w:t>
+      </w:r>
+      <w:proofErr w:type="spellEnd"/>
+      <w:r>
+        <w:rPr>
+          <w:rtl/>
+        </w:rPr>
+        <w:t xml:space="preserve"> ומחפשים את רמת הסיכון של האיזור</w:t>
+      </w:r>
+      <w:r>
+        <w:rPr>
+          <w:rFonts w:hint="cs"/>
+          <w:rtl/>
+        </w:rPr>
+        <w:t>.</w:t>
+      </w:r>
+      <w:r>
+        <w:rPr>
+          <w:rtl/>
+        </w:rPr>
+        <w:t xml:space="preserve"> מציאת האיזור היא למעשה פעולת </w:t>
+      </w:r>
+      <w:r>
+        <w:t>FIND</w:t>
+      </w:r>
+      <w:r>
+        <w:rPr>
+          <w:rtl/>
+        </w:rPr>
+        <w:t xml:space="preserve"> של </w:t>
+      </w:r>
+      <w:proofErr w:type="spellStart"/>
+      <w:r>
+        <w:t>unionfind</w:t>
+      </w:r>
+      <w:proofErr w:type="spellEnd"/>
+      <w:r>
+        <w:rPr>
+          <w:rtl/>
+        </w:rPr>
+        <w:t xml:space="preserve"> עם כיווץ מסלולים ואיחוד לפי גודל לכן נעשית </w:t>
+      </w:r>
+      <w:r>
+        <w:rPr>
+          <w:rtl/>
+          <w:lang w:val="en-GB"/>
+        </w:rPr>
+        <w:t>ב</w:t>
+      </w:r>
+      <w:r>
+        <w:rPr>
+          <w:lang w:val="en-GB"/>
+        </w:rPr>
+        <w:t>O(log</w:t>
+      </w:r>
+      <w:r>
+        <w:rPr>
+          <w:vertAlign w:val="superscript"/>
+          <w:lang w:val="en-GB"/>
+        </w:rPr>
+        <w:t>*</w:t>
+      </w:r>
+      <w:r>
+        <w:rPr>
+          <w:lang w:val="en-GB"/>
+        </w:rPr>
+        <w:t>(n))</w:t>
+      </w:r>
+      <w:r>
+        <w:rPr>
+          <w:rFonts w:hint="cs"/>
+          <w:rtl/>
+          <w:lang w:val="en-GB"/>
+        </w:rPr>
+        <w:t>,</w:t>
+      </w:r>
+      <w:r>
+        <w:rPr>
+          <w:rtl/>
+          <w:lang w:val="en-GB"/>
+        </w:rPr>
+        <w:t xml:space="preserve"> כאשר בכל פעולת </w:t>
+      </w:r>
+      <w:r>
+        <w:rPr>
+          <w:lang w:val="en-GB"/>
+        </w:rPr>
+        <w:t>UNION</w:t>
+      </w:r>
+      <w:r>
+        <w:rPr>
+          <w:rtl/>
+          <w:lang w:val="en-GB"/>
+        </w:rPr>
+        <w:t xml:space="preserve"> שמנו את המידע "רמת הסיכון של האיזור" בשורש העץ ההפוך</w:t>
+      </w:r>
+      <w:r>
+        <w:rPr>
+          <w:rFonts w:hint="cs"/>
+          <w:rtl/>
+          <w:lang w:val="en-GB"/>
+        </w:rPr>
+        <w:t>.</w:t>
+      </w:r>
+      <w:r>
+        <w:rPr>
+          <w:rtl/>
+          <w:lang w:val="en-GB"/>
+        </w:rPr>
+        <w:t xml:space="preserve"> לכן</w:t>
+      </w:r>
+      <w:r>
+        <w:rPr>
+          <w:rFonts w:hint="cs"/>
+          <w:rtl/>
+          <w:lang w:val="en-GB"/>
+        </w:rPr>
+        <w:t>,</w:t>
+      </w:r>
+      <w:r>
+        <w:rPr>
+          <w:rtl/>
+          <w:lang w:val="en-GB"/>
+        </w:rPr>
+        <w:t xml:space="preserve"> לאחר שמצאנו את האיזור הרלוונטי החזרת מידע זה נעשית ב</w:t>
+      </w:r>
+      <w:r>
+        <w:rPr>
+          <w:lang w:val="en-GB"/>
+        </w:rPr>
+        <w:t>O(1)</w:t>
+      </w:r>
+      <w:r>
+        <w:rPr>
+          <w:rFonts w:hint="cs"/>
+          <w:rtl/>
+        </w:rPr>
+        <w:t xml:space="preserve">. </w:t>
+      </w:r>
+      <w:r>
+        <w:rPr>
+          <w:rtl/>
+        </w:rPr>
+        <w:t>כאשר יש בידינו מידע זה</w:t>
+      </w:r>
+      <w:r>
+        <w:rPr>
+          <w:rFonts w:hint="cs"/>
+          <w:rtl/>
+        </w:rPr>
+        <w:t>,</w:t>
+      </w:r>
+      <w:r>
+        <w:rPr>
+          <w:rtl/>
+        </w:rPr>
+        <w:t xml:space="preserve"> נחפש בעזרתו את האיבר המינימלי שעומד בקריטריון זו בעץ </w:t>
+      </w:r>
+      <w:proofErr w:type="spellStart"/>
+      <w:r>
+        <w:rPr>
+          <w:lang w:val="en-GB"/>
+        </w:rPr>
+        <w:t>availableMagiTree</w:t>
+      </w:r>
+      <w:proofErr w:type="spellEnd"/>
+      <w:r>
+        <w:rPr>
+          <w:rtl/>
+          <w:lang w:val="en-GB"/>
+        </w:rPr>
+        <w:t xml:space="preserve"> שכאמור מסודר לפי </w:t>
+      </w:r>
+      <w:r>
+        <w:rPr>
+          <w:rFonts w:hint="cs"/>
+          <w:rtl/>
+          <w:lang w:val="en-GB"/>
+        </w:rPr>
+        <w:t>רמה כקריטריון ראשי ו-</w:t>
+      </w:r>
+      <w:r>
+        <w:rPr>
+          <w:rFonts w:hint="cs"/>
+          <w:lang w:val="en-GB"/>
+        </w:rPr>
+        <w:t>ID</w:t>
+      </w:r>
+      <w:r>
+        <w:rPr>
+          <w:rFonts w:hint="cs"/>
+          <w:rtl/>
+          <w:lang w:val="en-GB"/>
+        </w:rPr>
+        <w:t xml:space="preserve"> כקריטריון משני. </w:t>
+      </w:r>
+      <w:r>
+        <w:rPr>
+          <w:rtl/>
+          <w:lang w:val="en-GB"/>
+        </w:rPr>
+        <w:t xml:space="preserve">תיאור אלגוריתם זה נמצא בתיאור העץ </w:t>
+      </w:r>
+      <w:proofErr w:type="spellStart"/>
+      <w:r>
+        <w:rPr>
+          <w:lang w:val="en-GB"/>
+        </w:rPr>
+        <w:t>availableMagiTree</w:t>
+      </w:r>
+      <w:proofErr w:type="spellEnd"/>
+      <w:r>
+        <w:rPr>
+          <w:rFonts w:hint="cs"/>
+          <w:rtl/>
+          <w:lang w:val="en-GB"/>
+        </w:rPr>
+        <w:t>.</w:t>
+      </w:r>
+      <w:r>
+        <w:rPr>
+          <w:rtl/>
+          <w:lang w:val="en-GB"/>
+        </w:rPr>
+        <w:t xml:space="preserve"> לאחר שמצאנו את המינימלי</w:t>
+      </w:r>
+      <w:r>
+        <w:rPr>
+          <w:rFonts w:hint="cs"/>
+          <w:rtl/>
+          <w:lang w:val="en-GB"/>
+        </w:rPr>
+        <w:t>,</w:t>
+      </w:r>
+      <w:r>
+        <w:rPr>
+          <w:rtl/>
+          <w:lang w:val="en-GB"/>
+        </w:rPr>
+        <w:t xml:space="preserve"> לפי ה</w:t>
+      </w:r>
+      <w:r>
+        <w:rPr>
+          <w:rFonts w:hint="cs"/>
+          <w:rtl/>
+          <w:lang w:val="en-GB"/>
+        </w:rPr>
+        <w:t>-</w:t>
+      </w:r>
+      <w:r>
+        <w:rPr>
+          <w:lang w:val="en-GB"/>
+        </w:rPr>
+        <w:t>index</w:t>
+      </w:r>
+      <w:r>
+        <w:rPr>
+          <w:rtl/>
+          <w:lang w:val="en-GB"/>
+        </w:rPr>
+        <w:t xml:space="preserve"> </w:t>
+      </w:r>
+      <w:r>
+        <w:rPr>
+          <w:rtl/>
+        </w:rPr>
+        <w:t>שלו נוכל לגשת למערך של טבלת הערבול ב</w:t>
+      </w:r>
+      <w:r>
+        <w:t>O</w:t>
+      </w:r>
+      <w:r>
+        <w:rPr>
+          <w:lang w:val="en-GB"/>
+        </w:rPr>
+        <w:t>(1)</w:t>
+      </w:r>
+      <w:r>
+        <w:rPr>
+          <w:rtl/>
+          <w:lang w:val="en-GB"/>
+        </w:rPr>
+        <w:t xml:space="preserve"> </w:t>
+      </w:r>
+      <w:r>
+        <w:rPr>
+          <w:rtl/>
+        </w:rPr>
+        <w:t xml:space="preserve">ולעדכן למאגי את החיה שהוא אחראי עליה, </w:t>
+      </w:r>
+      <w:r>
+        <w:rPr>
+          <w:rFonts w:hint="cs"/>
+          <w:rtl/>
+        </w:rPr>
+        <w:t>ו</w:t>
+      </w:r>
+      <w:r>
+        <w:rPr>
+          <w:rtl/>
+        </w:rPr>
+        <w:t xml:space="preserve">להוציא את המאגי מהעץ </w:t>
+      </w:r>
+      <w:proofErr w:type="spellStart"/>
+      <w:r>
+        <w:t>availableMagiTree</w:t>
+      </w:r>
+      <w:proofErr w:type="spellEnd"/>
+      <w:r>
+        <w:rPr>
+          <w:rtl/>
+        </w:rPr>
+        <w:t xml:space="preserve"> ב</w:t>
+      </w:r>
+      <w:r>
+        <w:rPr>
+          <w:lang w:val="en-GB"/>
+        </w:rPr>
+        <w:t>O(log(k))</w:t>
+      </w:r>
+      <w:r>
+        <w:rPr>
+          <w:rFonts w:hint="cs"/>
+          <w:rtl/>
+          <w:lang w:val="en-GB"/>
+        </w:rPr>
+        <w:t>.</w:t>
+      </w:r>
+    </w:p>
+    <w:p>
+      <w:pPr>
+        <w:bidi/>
+        <w:jc w:val="both"/>
+        <w:rPr>
+          <w:rtl/>
+        </w:rPr>
+      </w:pPr>
+      <w:r>
+        <w:rPr>
+          <w:rtl/>
+          <w:lang w:val="en-GB"/>
+        </w:rPr>
+        <w:lastRenderedPageBreak/>
+        <w:t>לכן סה"כ</w:t>
+      </w:r>
+      <w:r>
+        <w:rPr>
+          <w:rFonts w:hint="cs"/>
+          <w:rtl/>
+          <w:lang w:val="en-GB"/>
+        </w:rPr>
+        <w:t xml:space="preserve"> הסיבוכיות היא</w:t>
+      </w:r>
+      <w:r>
+        <w:rPr>
+          <w:rtl/>
+          <w:lang w:val="en-GB"/>
+        </w:rPr>
+        <w:t xml:space="preserve"> </w:t>
+      </w:r>
+      <w:r>
+        <w:rPr>
+          <w:lang w:val="en-GB"/>
+        </w:rPr>
+        <w:t>O</w:t>
+      </w:r>
+      <w:r>
+        <w:t>(log(k)+log</w:t>
+      </w:r>
+      <w:r>
+        <w:rPr>
+          <w:vertAlign w:val="superscript"/>
+        </w:rPr>
+        <w:t>*</w:t>
+      </w:r>
+      <w:r>
+        <w:t>(n))</w:t>
+      </w:r>
+      <w:r>
+        <w:rPr>
+          <w:rFonts w:hint="cs"/>
+          <w:rtl/>
+        </w:rPr>
+        <w:t>.</w:t>
+      </w:r>
+    </w:p>
+    <w:p>
+      <w:pPr>
+        <w:bidi/>
+        <w:jc w:val="both"/>
+        <w:rPr>
+          <w:rtl/>
+        </w:rPr>
+      </w:pPr>
+    </w:p>
+    <w:p>
+      <w:pPr>
+        <w:bidi/>
+        <w:jc w:val="both"/>
+        <w:rPr>
+          <w:rtl/>
+          <w:lang w:val="en-GB"/>
+        </w:rPr>
+      </w:pPr>
+      <w:r>
+        <w:t>R</w:t>
+      </w:r>
+      <w:proofErr w:type="spellStart"/>
+      <w:r>
+        <w:rPr>
+          <w:lang w:val="en-GB"/>
+        </w:rPr>
+        <w:t>eleaseMagiZoologist</w:t>
+      </w:r>
+      <w:proofErr w:type="spellEnd"/>
+      <w:r>
+        <w:rPr>
+          <w:rtl/>
+        </w:rPr>
+        <w:t xml:space="preserve">: נמצא את המאגי בעץ </w:t>
+      </w:r>
+      <w:proofErr w:type="spellStart"/>
+      <w:r>
+        <w:rPr>
+          <w:lang w:val="en-GB"/>
+        </w:rPr>
+        <w:t>allMagiTree</w:t>
+      </w:r>
+      <w:proofErr w:type="spellEnd"/>
+      <w:r>
+        <w:rPr>
+          <w:rtl/>
+        </w:rPr>
+        <w:t xml:space="preserve"> ב</w:t>
+      </w:r>
+      <w:r>
+        <w:rPr>
+          <w:lang w:val="en-GB"/>
+        </w:rPr>
+        <w:t>log(k)</w:t>
+      </w:r>
+      <w:r>
+        <w:rPr>
+          <w:rFonts w:hint="cs"/>
+          <w:rtl/>
+          <w:lang w:val="en-GB"/>
+        </w:rPr>
+        <w:t>.</w:t>
+      </w:r>
+      <w:r>
+        <w:rPr>
+          <w:rtl/>
+          <w:lang w:val="en-GB"/>
+        </w:rPr>
+        <w:t xml:space="preserve"> </w:t>
+      </w:r>
+      <w:r>
+        <w:rPr>
+          <w:rtl/>
+        </w:rPr>
+        <w:t>דרך ה</w:t>
+      </w:r>
+      <w:r>
+        <w:t>index</w:t>
+      </w:r>
+      <w:r>
+        <w:rPr>
+          <w:rFonts w:hint="cs"/>
+          <w:rtl/>
+        </w:rPr>
+        <w:t>-</w:t>
+      </w:r>
+      <w:r>
+        <w:rPr>
+          <w:rtl/>
+        </w:rPr>
+        <w:t xml:space="preserve"> שנמצא א</w:t>
+      </w:r>
+      <w:r>
+        <w:rPr>
+          <w:rtl/>
+        </w:rPr>
+        <w:t>צלו נוריד ממנו את האחריות ל</w:t>
+      </w:r>
+      <w:r>
+        <w:rPr>
+          <w:rFonts w:hint="cs"/>
+          <w:rtl/>
+        </w:rPr>
+        <w:t>חיה</w:t>
+      </w:r>
+      <w:r>
+        <w:rPr>
+          <w:rtl/>
+        </w:rPr>
+        <w:t xml:space="preserve"> בטבלת הערבול ב</w:t>
+      </w:r>
+      <w:r>
+        <w:t>O</w:t>
+      </w:r>
+      <w:r>
+        <w:rPr>
+          <w:lang w:val="en-GB"/>
+        </w:rPr>
+        <w:t>(1)</w:t>
+      </w:r>
+      <w:r>
+        <w:rPr>
+          <w:rFonts w:hint="cs"/>
+          <w:rtl/>
+          <w:lang w:val="en-GB"/>
+        </w:rPr>
+        <w:t xml:space="preserve">. </w:t>
+      </w:r>
+      <w:r>
+        <w:rPr>
+          <w:rtl/>
+          <w:lang w:val="en-GB"/>
+        </w:rPr>
+        <w:t xml:space="preserve">נוסיף אותו לעץ </w:t>
+      </w:r>
+      <w:proofErr w:type="spellStart"/>
+      <w:r>
+        <w:rPr>
+          <w:lang w:val="en-GB"/>
+        </w:rPr>
+        <w:t>availableMagiTree</w:t>
+      </w:r>
+      <w:proofErr w:type="spellEnd"/>
+      <w:r>
+        <w:rPr>
+          <w:rtl/>
+          <w:lang w:val="en-GB"/>
+        </w:rPr>
+        <w:t xml:space="preserve"> ב</w:t>
+      </w:r>
+      <w:r>
+        <w:rPr>
+          <w:lang w:val="en-GB"/>
+        </w:rPr>
+        <w:t>O(log(k))</w:t>
+      </w:r>
+      <w:r>
+        <w:rPr>
+          <w:rFonts w:hint="cs"/>
+          <w:rtl/>
+          <w:lang w:val="en-GB"/>
+        </w:rPr>
+        <w:t>.</w:t>
+      </w:r>
+    </w:p>
+    <w:p>
+      <w:pPr>
+        <w:bidi/>
+        <w:jc w:val="both"/>
+        <w:rPr>
+          <w:rtl/>
+        </w:rPr>
+      </w:pPr>
+      <w:r>
+        <w:rPr>
+          <w:rtl/>
+          <w:lang w:val="en-GB"/>
+        </w:rPr>
+        <w:t>לכן בסה"כ ב</w:t>
+      </w:r>
+      <w:r>
+        <w:rPr>
+          <w:rFonts w:hint="cs"/>
+          <w:rtl/>
+          <w:lang w:val="en-GB"/>
+        </w:rPr>
+        <w:t>-</w:t>
+      </w:r>
+      <w:r>
+        <w:rPr>
+          <w:lang w:val="en-GB"/>
+        </w:rPr>
+        <w:t>O</w:t>
+      </w:r>
+      <w:r>
+        <w:t>(log(k))</w:t>
+      </w:r>
+      <w:r>
+        <w:rPr>
+          <w:rtl/>
+        </w:rPr>
+        <w:t xml:space="preserve"> במקרה הגרוע.</w:t>
+      </w:r>
+    </w:p>
+    <w:p>
+      <w:pPr>
+        <w:bidi/>
+        <w:jc w:val="both"/>
+        <w:rPr>
+          <w:rtl/>
+        </w:rPr>
+      </w:pPr>
+    </w:p>
+    <w:p>
+      <w:pPr>
+        <w:bidi/>
+        <w:jc w:val="both"/>
+        <w:rPr>
+          <w:rtl/>
+          <w:lang w:val="en-GB"/>
+        </w:rPr>
+      </w:pPr>
+      <w:r>
+        <w:t>G</w:t>
+      </w:r>
+      <w:proofErr w:type="spellStart"/>
+      <w:r>
+        <w:rPr>
+          <w:lang w:val="en-GB"/>
+        </w:rPr>
+        <w:t>etCreatureOfMagi</w:t>
+      </w:r>
+      <w:proofErr w:type="spellEnd"/>
+      <w:r>
+        <w:rPr>
+          <w:rtl/>
+        </w:rPr>
+        <w:t>: נמצא את המאגי בטבלת הערבול זהו חיפוש בטבלת ערבול עם מערכים דינאמיים ו</w:t>
+      </w:r>
+      <w:r>
+        <w:rPr>
+          <w:lang w:val="en-GB"/>
+        </w:rPr>
+        <w:t>double hashing</w:t>
+      </w:r>
+      <w:r>
+        <w:rPr>
+          <w:rtl/>
+          <w:lang w:val="en-GB"/>
+        </w:rPr>
+        <w:t xml:space="preserve"> לכן נעשה ב</w:t>
+      </w:r>
+      <w:r>
+        <w:rPr>
+          <w:lang w:val="en-GB"/>
+        </w:rPr>
+        <w:t>O(1)</w:t>
+      </w:r>
+      <w:r>
+        <w:rPr>
+          <w:rtl/>
+          <w:lang w:val="en-GB"/>
+        </w:rPr>
+        <w:t xml:space="preserve"> </w:t>
+      </w:r>
+      <w:r>
+        <w:rPr>
+          <w:rtl/>
+        </w:rPr>
+        <w:t>בממוצע על הקלט</w:t>
+      </w:r>
+      <w:r>
+        <w:rPr>
+          <w:rtl/>
+          <w:lang w:val="en-GB"/>
+        </w:rPr>
+        <w:t xml:space="preserve"> כפי שנלמד בהרצאה מכיוון </w:t>
+      </w:r>
+      <w:proofErr w:type="spellStart"/>
+      <w:r>
+        <w:rPr>
+          <w:rtl/>
+          <w:lang w:val="en-GB"/>
+        </w:rPr>
+        <w:t>שעידכנו</w:t>
+      </w:r>
+      <w:proofErr w:type="spellEnd"/>
+      <w:r>
+        <w:rPr>
+          <w:rtl/>
+          <w:lang w:val="en-GB"/>
+        </w:rPr>
+        <w:t xml:space="preserve"> את החיה שעליה אחראי המאגי בפעולות </w:t>
+      </w:r>
+      <w:r>
+        <w:t>R</w:t>
+      </w:r>
+      <w:proofErr w:type="spellStart"/>
+      <w:r>
+        <w:rPr>
+          <w:lang w:val="en-GB"/>
+        </w:rPr>
+        <w:t>eleaseMagiZoologist</w:t>
+      </w:r>
+      <w:proofErr w:type="spellEnd"/>
+      <w:r>
+        <w:rPr>
+          <w:rtl/>
+          <w:lang w:val="en-GB"/>
+        </w:rPr>
+        <w:t xml:space="preserve"> ו – </w:t>
+      </w:r>
+      <w:proofErr w:type="spellStart"/>
+      <w:r>
+        <w:rPr>
+          <w:lang w:val="en-GB"/>
+        </w:rPr>
+        <w:t>AssignMagizoologistToCreature</w:t>
+      </w:r>
+      <w:proofErr w:type="spellEnd"/>
+      <w:r>
+        <w:rPr>
+          <w:rtl/>
+          <w:lang w:val="en-GB"/>
+        </w:rPr>
+        <w:t xml:space="preserve"> נוכל עכשיו למצוא את החיה המתאימה ב</w:t>
+      </w:r>
+      <w:r>
+        <w:rPr>
+          <w:lang w:val="en-GB"/>
+        </w:rPr>
+        <w:t>O(1)</w:t>
+      </w:r>
+      <w:r>
+        <w:rPr>
+          <w:rFonts w:hint="cs"/>
+          <w:rtl/>
+          <w:lang w:val="en-GB"/>
+        </w:rPr>
+        <w:t>.</w:t>
+      </w:r>
+    </w:p>
+    <w:p>
+      <w:pPr>
+        <w:bidi/>
+        <w:jc w:val="both"/>
+        <w:rPr>
+          <w:rtl/>
+        </w:rPr>
+      </w:pPr>
+      <w:r>
+        <w:rPr>
+          <w:rtl/>
+        </w:rPr>
+        <w:t xml:space="preserve">לכן בסה"כ זה נעשה </w:t>
+      </w:r>
+      <w:r>
+        <w:rPr>
+          <w:rtl/>
+          <w:lang w:val="en-GB"/>
+        </w:rPr>
+        <w:t>ב</w:t>
+      </w:r>
+      <w:r>
+        <w:rPr>
+          <w:lang w:val="en-GB"/>
+        </w:rPr>
+        <w:t>O(1)</w:t>
+      </w:r>
+      <w:r>
+        <w:rPr>
+          <w:rtl/>
+          <w:lang w:val="en-GB"/>
+        </w:rPr>
+        <w:t xml:space="preserve"> </w:t>
+      </w:r>
+      <w:r>
+        <w:rPr>
+          <w:rtl/>
+        </w:rPr>
+        <w:t>בממוצע על הקלט.</w:t>
+      </w:r>
+    </w:p>
+    <w:p>
+      <w:pPr>
+        <w:bidi/>
+        <w:jc w:val="both"/>
+        <w:rPr>
+          <w:rtl/>
+          <w:lang w:val="en-GB"/>
+        </w:rPr>
+      </w:pPr>
+    </w:p>
+    <w:p>
+      <w:pPr>
+        <w:bidi/>
+        <w:jc w:val="both"/>
+        <w:rPr>
+          <w:rtl/>
+        </w:rPr>
+      </w:pPr>
+      <w:proofErr w:type="spellStart"/>
+      <w:r>
+        <w:rPr>
+          <w:lang w:val="en-GB"/>
+        </w:rPr>
+        <w:t>AreCreaturesInSameArea</w:t>
+      </w:r>
+      <w:proofErr w:type="spellEnd"/>
+      <w:r>
+        <w:rPr>
+          <w:rtl/>
+        </w:rPr>
+        <w:t xml:space="preserve">: זוהי למעשה רק פעולת </w:t>
+      </w:r>
+      <w:r>
+        <w:t>FIND</w:t>
+      </w:r>
+      <w:r>
+        <w:rPr>
+          <w:rtl/>
+        </w:rPr>
+        <w:t xml:space="preserve"> של </w:t>
+      </w:r>
+      <w:proofErr w:type="spellStart"/>
+      <w:r>
+        <w:rPr>
+          <w:lang w:val="en-GB"/>
+        </w:rPr>
+        <w:t>unionfind</w:t>
+      </w:r>
+      <w:proofErr w:type="spellEnd"/>
+      <w:r>
+        <w:rPr>
+          <w:rtl/>
+        </w:rPr>
+        <w:t xml:space="preserve"> שמתבצעת כמו שלמדנו ב</w:t>
+      </w:r>
+      <w:r>
+        <w:t>O</w:t>
+      </w:r>
+      <w:r>
+        <w:rPr>
+          <w:lang w:val="en-GB"/>
+        </w:rPr>
+        <w:t>(log</w:t>
+      </w:r>
+      <w:r>
+        <w:rPr>
+          <w:vertAlign w:val="superscript"/>
+          <w:lang w:val="en-GB"/>
+        </w:rPr>
+        <w:t>*</w:t>
+      </w:r>
+      <w:r>
+        <w:rPr>
+          <w:lang w:val="en-GB"/>
+        </w:rPr>
+        <w:t>(n))</w:t>
+      </w:r>
+      <w:r>
+        <w:t>-</w:t>
+      </w:r>
+      <w:r>
+        <w:rPr>
+          <w:rFonts w:hint="cs"/>
+          <w:rtl/>
+        </w:rPr>
+        <w:t>.</w:t>
+      </w:r>
+      <w:r>
+        <w:rPr>
+          <w:rtl/>
+        </w:rPr>
+        <w:t xml:space="preserve"> פעם עבור החיה הראשונה</w:t>
+      </w:r>
+      <w:r>
+        <w:rPr>
+          <w:rFonts w:hint="cs"/>
+          <w:rtl/>
+        </w:rPr>
+        <w:t>,</w:t>
+      </w:r>
+      <w:r>
+        <w:rPr>
+          <w:rtl/>
+        </w:rPr>
+        <w:t xml:space="preserve"> ופעם עבור </w:t>
+      </w:r>
+      <w:proofErr w:type="spellStart"/>
+      <w:r>
+        <w:rPr>
+          <w:rtl/>
+        </w:rPr>
+        <w:t>השניה</w:t>
+      </w:r>
+      <w:proofErr w:type="spellEnd"/>
+      <w:r>
+        <w:rPr>
+          <w:rFonts w:hint="cs"/>
+          <w:rtl/>
+        </w:rPr>
+        <w:t>. משווים את שורשי העצים, וזה ערך ההחזרה של הפונקציה.</w:t>
+      </w:r>
+    </w:p>
+    <w:p>
+      <w:pPr>
+        <w:bidi/>
+        <w:jc w:val="both"/>
+        <w:rPr>
+          <w:lang w:val="en-GB"/>
+        </w:rPr>
+      </w:pPr>
+      <w:r>
+        <w:rPr>
+          <w:rtl/>
+        </w:rPr>
+        <w:t>לכן נעשה בסה"כ ב</w:t>
+      </w:r>
+      <w:r>
+        <w:t>O</w:t>
+      </w:r>
+      <w:r>
+        <w:rPr>
+          <w:lang w:val="en-GB"/>
+        </w:rPr>
+        <w:t>(log</w:t>
+      </w:r>
+      <w:r>
+        <w:rPr>
+          <w:vertAlign w:val="superscript"/>
+          <w:lang w:val="en-GB"/>
+        </w:rPr>
+        <w:t>*</w:t>
+      </w:r>
+      <w:r>
+        <w:rPr>
+          <w:lang w:val="en-GB"/>
+        </w:rPr>
+        <w:t>(n))-</w:t>
+      </w:r>
+      <w:r>
+        <w:rPr>
+          <w:rFonts w:hint="cs"/>
+          <w:rtl/>
+          <w:lang w:val="en-GB"/>
+        </w:rPr>
+        <w:t>.</w:t>
+      </w:r>
+    </w:p>
+    <w:p>
+      <w:pPr>
+        <w:bidi/>
+        <w:jc w:val="both"/>
+        <w:rPr>
+          <w:rtl/>
+          <w:lang w:val="en-GB"/>
+        </w:rPr>
+      </w:pPr>
+    </w:p>
+    <w:p>
+      <w:pPr>
+        <w:bidi/>
+        <w:jc w:val="both"/>
+        <w:rPr>
+          <w:rtl/>
+          <w:lang w:val="en-GB"/>
+        </w:rPr>
+      </w:pPr>
+      <w:proofErr w:type="spellStart"/>
+      <w:r>
+        <w:rPr>
+          <w:lang w:val="en-GB"/>
+        </w:rPr>
+        <w:t>GetSizeOfArea</w:t>
+      </w:r>
+      <w:proofErr w:type="spellEnd"/>
+      <w:r>
+        <w:rPr>
+          <w:rtl/>
+        </w:rPr>
+        <w:t xml:space="preserve">: זוהי למעשה רק פעולת </w:t>
+      </w:r>
+      <w:r>
+        <w:t>FIND</w:t>
+      </w:r>
+      <w:r>
+        <w:rPr>
+          <w:rtl/>
+        </w:rPr>
+        <w:t xml:space="preserve"> של </w:t>
+      </w:r>
+      <w:proofErr w:type="spellStart"/>
+      <w:r>
+        <w:rPr>
+          <w:lang w:val="en-GB"/>
+        </w:rPr>
+        <w:t>unionfind</w:t>
+      </w:r>
+      <w:proofErr w:type="spellEnd"/>
+      <w:r>
+        <w:rPr>
+          <w:rtl/>
+        </w:rPr>
+        <w:t xml:space="preserve"> שמתבצעת כמו שלמדנו ב</w:t>
+      </w:r>
+      <w:r>
+        <w:t>O</w:t>
+      </w:r>
+      <w:r>
+        <w:rPr>
+          <w:lang w:val="en-GB"/>
+        </w:rPr>
+        <w:t>(log</w:t>
+      </w:r>
+      <w:r>
+        <w:rPr>
+          <w:vertAlign w:val="superscript"/>
+          <w:lang w:val="en-GB"/>
+        </w:rPr>
+        <w:t>*</w:t>
+      </w:r>
+      <w:r>
+        <w:rPr>
+          <w:lang w:val="en-GB"/>
+        </w:rPr>
+        <w:t>(n))</w:t>
+      </w:r>
+      <w:r>
+        <w:rPr>
+          <w:rtl/>
+          <w:lang w:val="en-GB"/>
+        </w:rPr>
+        <w:t xml:space="preserve"> כאשר בראש העץ ההפוך עדכנו </w:t>
+      </w:r>
+      <w:r>
+        <w:rPr>
+          <w:rFonts w:hint="cs"/>
+          <w:rtl/>
+          <w:lang w:val="en-GB"/>
+        </w:rPr>
+        <w:t>ב</w:t>
+      </w:r>
+      <w:r>
+        <w:rPr>
+          <w:rtl/>
+          <w:lang w:val="en-GB"/>
+        </w:rPr>
+        <w:t xml:space="preserve">כל פעולת </w:t>
+      </w:r>
+      <w:r>
+        <w:rPr>
+          <w:lang w:val="en-GB"/>
+        </w:rPr>
+        <w:t>UNION</w:t>
+      </w:r>
+      <w:r>
+        <w:rPr>
+          <w:rtl/>
+          <w:lang w:val="en-GB"/>
+        </w:rPr>
+        <w:t xml:space="preserve"> את מספר החיות שנמצאות באזור</w:t>
+      </w:r>
+      <w:r>
+        <w:rPr>
+          <w:rFonts w:hint="cs"/>
+          <w:rtl/>
+          <w:lang w:val="en-GB"/>
+        </w:rPr>
+        <w:t>.</w:t>
+      </w:r>
+    </w:p>
+    <w:p>
+      <w:pPr>
+        <w:bidi/>
+        <w:jc w:val="both"/>
+        <w:rPr>
+          <w:rtl/>
+          <w:lang w:val="en-GB"/>
+        </w:rPr>
+      </w:pPr>
+      <w:bookmarkStart w:id="0" w:name="_GoBack"/>
+      <w:bookmarkEnd w:id="0"/>
+      <w:r>
+        <w:rPr>
+          <w:rtl/>
+          <w:lang w:val="en-GB"/>
+        </w:rPr>
+        <w:t>לכן נשיג זאת ב</w:t>
+      </w:r>
+      <w:r>
+        <w:rPr>
+          <w:lang w:val="en-GB"/>
+        </w:rPr>
+        <w:t>O(1)</w:t>
+      </w:r>
+      <w:r>
+        <w:rPr>
+          <w:rtl/>
+          <w:lang w:val="en-GB"/>
+        </w:rPr>
+        <w:t xml:space="preserve"> </w:t>
+      </w:r>
+      <w:r>
+        <w:rPr>
+          <w:rtl/>
+        </w:rPr>
+        <w:t>וסה"כ ב-</w:t>
+      </w:r>
+      <w:r>
+        <w:t>O</w:t>
+      </w:r>
+      <w:r>
+        <w:rPr>
+          <w:lang w:val="en-GB"/>
+        </w:rPr>
+        <w:t>(log</w:t>
+      </w:r>
+      <w:r>
+        <w:rPr>
+          <w:vertAlign w:val="superscript"/>
+          <w:lang w:val="en-GB"/>
+        </w:rPr>
+        <w:t>*</w:t>
+      </w:r>
+      <w:r>
+        <w:rPr>
+          <w:lang w:val="en-GB"/>
+        </w:rPr>
+        <w:t>(n))</w:t>
+      </w:r>
+      <w:r>
+        <w:rPr>
+          <w:rtl/>
+          <w:lang w:val="en-GB"/>
+        </w:rPr>
+        <w:t>.</w:t>
+      </w:r>
+    </w:p>
+    <w:p>
+      <w:pPr>
+        <w:bidi/>
+        <w:jc w:val="both"/>
+        <w:rPr>
+          <w:rtl/>
+          <w:lang w:val="en-GB"/>
+        </w:rPr>
+      </w:pPr>
+    </w:p>
+    <w:p>
+      <w:pPr>
+        <w:bidi/>
+        <w:jc w:val="both"/>
+        <w:rPr>
+          <w:rtl/>
+          <w:lang w:val="en-GB"/>
+        </w:rPr>
+      </w:pPr>
+      <w:r>
+        <w:rPr>
+          <w:rtl/>
+          <w:lang w:val="en-GB"/>
+        </w:rPr>
+        <w:t>סיבוכיות מקום:</w:t>
+      </w:r>
+    </w:p>
+    <w:p>
+      <w:pPr>
+        <w:bidi/>
+        <w:jc w:val="both"/>
+        <w:rPr>
+          <w:rtl/>
+          <w:lang w:val="en-GB"/>
+        </w:rPr>
+      </w:pPr>
+      <w:r>
+        <w:rPr>
+          <w:rtl/>
+          <w:lang w:val="en-GB"/>
+        </w:rPr>
+        <w:t>במבנה הכללי נמצאים ארבעה מבני נתונים:</w:t>
+      </w:r>
+    </w:p>
+    <w:p>
+      <w:pPr>
+        <w:pStyle w:val="ListParagraph"/>
+        <w:numPr>
+          <w:ilvl w:val="0"/>
+          <w:numId w:val="2"/>
+        </w:numPr>
+        <w:bidi/>
+        <w:spacing w:line="256" w:lineRule="auto"/>
+        <w:jc w:val="both"/>
+        <w:rPr>
+          <w:rtl/>
+          <w:lang w:val="en-GB"/>
+        </w:rPr>
+      </w:pPr>
+      <w:r>
+        <w:rPr>
+          <w:rtl/>
+          <w:lang w:val="en-GB"/>
+        </w:rPr>
+        <w:t>עץ ה</w:t>
+      </w:r>
+      <w:r>
+        <w:rPr>
+          <w:lang w:val="en-GB"/>
+        </w:rPr>
+        <w:t>AVL</w:t>
+      </w:r>
+      <w:r>
+        <w:rPr>
+          <w:rtl/>
+          <w:lang w:val="en-GB"/>
+        </w:rPr>
+        <w:t xml:space="preserve"> </w:t>
+      </w:r>
+      <w:proofErr w:type="spellStart"/>
+      <w:r>
+        <w:rPr>
+          <w:lang w:val="en-GB"/>
+        </w:rPr>
+        <w:t>allMagiTree</w:t>
+      </w:r>
+      <w:proofErr w:type="spellEnd"/>
+      <w:r>
+        <w:rPr>
+          <w:rtl/>
+          <w:lang w:val="en-GB"/>
+        </w:rPr>
+        <w:t xml:space="preserve"> שבו כל מאגי נמצא פעם אחת בלבד לכן </w:t>
+      </w:r>
+      <w:r>
+        <w:rPr>
+          <w:lang w:val="en-GB"/>
+        </w:rPr>
+        <w:t>O(k)</w:t>
+      </w:r>
+    </w:p>
+    <w:p>
+      <w:pPr>
+        <w:pStyle w:val="ListParagraph"/>
+        <w:numPr>
+          <w:ilvl w:val="0"/>
+          <w:numId w:val="2"/>
+        </w:numPr>
+        <w:bidi/>
+        <w:spacing w:line="256" w:lineRule="auto"/>
+        <w:jc w:val="both"/>
+        <w:rPr>
+          <w:lang w:val="en-GB"/>
+        </w:rPr>
+      </w:pPr>
+      <w:r>
+        <w:rPr>
+          <w:rtl/>
+        </w:rPr>
+        <w:t xml:space="preserve">עץ הדרגות שבו כל מאגי נמצא מקסימום פעם אחת לכן גם הוא </w:t>
+      </w:r>
+      <w:r>
+        <w:t>O</w:t>
+      </w:r>
+      <w:r>
+        <w:rPr>
+          <w:lang w:val="en-GB"/>
+        </w:rPr>
+        <w:t>(k)</w:t>
+      </w:r>
+    </w:p>
+    <w:p>
+      <w:pPr>
+        <w:pStyle w:val="ListParagraph"/>
+        <w:numPr>
+          <w:ilvl w:val="0"/>
+          <w:numId w:val="2"/>
+        </w:numPr>
+        <w:bidi/>
+        <w:spacing w:line="256" w:lineRule="auto"/>
+        <w:jc w:val="both"/>
+        <w:rPr>
+          <w:lang w:val="en-GB"/>
+        </w:rPr>
+      </w:pPr>
+      <w:r>
+        <w:rPr>
+          <w:rtl/>
+          <w:lang w:val="en-GB"/>
+        </w:rPr>
+        <w:t xml:space="preserve">טבלת ערבול שבה מוחזק מצביע עבור כל מאגי בדיוק פעם אחת לכן כנ"ל </w:t>
+      </w:r>
+      <w:r>
+        <w:rPr>
+          <w:lang w:val="en-GB"/>
+        </w:rPr>
+        <w:t>O(k)</w:t>
+      </w:r>
+    </w:p>
+    <w:p>
+      <w:pPr>
+        <w:pStyle w:val="ListParagraph"/>
+        <w:numPr>
+          <w:ilvl w:val="0"/>
+          <w:numId w:val="2"/>
+        </w:numPr>
+        <w:bidi/>
+        <w:spacing w:line="256" w:lineRule="auto"/>
+        <w:jc w:val="both"/>
+        <w:rPr>
+          <w:lang w:val="en-GB"/>
+        </w:rPr>
+      </w:pPr>
+      <w:r>
+        <w:t>UF</w:t>
+      </w:r>
+      <w:r>
+        <w:rPr>
+          <w:rtl/>
+        </w:rPr>
+        <w:t xml:space="preserve"> </w:t>
+      </w:r>
+      <w:r>
+        <w:rPr>
+          <w:rFonts w:hint="cs"/>
+          <w:rtl/>
+        </w:rPr>
+        <w:t xml:space="preserve">שבו כל חיה נמצאת פעם אחת בלבד לכן </w:t>
+      </w:r>
+      <w:r>
+        <w:t>O</w:t>
+      </w:r>
+      <w:r>
+        <w:rPr>
+          <w:lang w:val="en-GB"/>
+        </w:rPr>
+        <w:t>(n)</w:t>
+      </w:r>
+    </w:p>
+    <w:p>
+      <w:pPr>
+        <w:tabs>
+          <w:tab w:val="right" w:pos="7506"/>
+        </w:tabs>
+        <w:bidi/>
+        <w:rPr>
+          <w:rtl/>
+        </w:rPr>
+      </w:pPr>
+      <w:r>
+        <w:rPr>
+          <w:rtl/>
+        </w:rPr>
+        <w:t xml:space="preserve">בסה"כ </w:t>
+      </w:r>
+      <w:r>
+        <w:t>O</w:t>
+      </w:r>
+      <w:r>
+        <w:rPr>
+          <w:lang w:val="en-GB"/>
+        </w:rPr>
+        <w:t>(</w:t>
+      </w:r>
+      <w:proofErr w:type="spellStart"/>
+      <w:r>
+        <w:rPr>
+          <w:lang w:val="en-GB"/>
+        </w:rPr>
+        <w:t>k+n</w:t>
+      </w:r>
+      <w:proofErr w:type="spellEnd"/>
+      <w:r>
+        <w:rPr>
+          <w:lang w:val="en-GB"/>
+        </w:rPr>
+        <w:t>)</w:t>
+      </w:r>
+      <w:r>
+        <w:rPr>
+          <w:rtl/>
+          <w:lang w:val="en-GB"/>
+        </w:rPr>
+        <w:t xml:space="preserve"> מקום.</w:t>
       </w:r>
     </w:p>
     <w:sectPr>
@@ -1503,8 +3907,132 @@
       </w:rPr>
     </w:lvl>
   </w:abstractNum>
+  <w:abstractNum w:abstractNumId="1" w15:restartNumberingAfterBreak="0">
+    <w:nsid w:val="46EC08C2"/>
+    <w:multiLevelType w:val="hybridMultilevel"/>
+    <w:tmpl w:val="5ACA5A2E"/>
+    <w:lvl w:ilvl="0" w:tplc="4D5AC3F6">
+      <w:numFmt w:val="bullet"/>
+      <w:lvlText w:val=""/>
+      <w:lvlJc w:val="left"/>
+      <w:pPr>
+        <w:ind w:left="720" w:hanging="360"/>
+      </w:pPr>
+      <w:rPr>
+        <w:rFonts w:ascii="Symbol" w:eastAsiaTheme="minorHAnsi" w:hAnsi="Symbol" w:cstheme="minorBidi" w:hint="default"/>
+      </w:rPr>
+    </w:lvl>
+    <w:lvl w:ilvl="1" w:tplc="04090003">
+      <w:start w:val="1"/>
+      <w:numFmt w:val="bullet"/>
+      <w:lvlText w:val="o"/>
+      <w:lvlJc w:val="left"/>
+      <w:pPr>
+        <w:ind w:left="1440" w:hanging="360"/>
+      </w:pPr>
+      <w:rPr>
+        <w:rFonts w:ascii="Courier New" w:hAnsi="Courier New" w:cs="Courier New" w:hint="default"/>
+      </w:rPr>
+    </w:lvl>
+    <w:lvl w:ilvl="2" w:tplc="04090005">
+      <w:start w:val="1"/>
+      <w:numFmt w:val="bullet"/>
+      <w:lvlText w:val=""/>
+      <w:lvlJc w:val="left"/>
+      <w:pPr>
+        <w:ind w:left="2160" w:hanging="360"/>
+      </w:pPr>
+      <w:rPr>
+        <w:rFonts w:ascii="Wingdings" w:hAnsi="Wingdings" w:hint="default"/>
+      </w:rPr>
+    </w:lvl>
+    <w:lvl w:ilvl="3" w:tplc="04090001">
+      <w:start w:val="1"/>
+      <w:numFmt w:val="bullet"/>
+      <w:lvlText w:val=""/>
+      <w:lvlJc w:val="left"/>
+      <w:pPr>
+        <w:ind w:left="2880" w:hanging="360"/>
+      </w:pPr>
+      <w:rPr>
+        <w:rFonts w:ascii="Symbol" w:hAnsi="Symbol" w:hint="default"/>
+      </w:rPr>
+    </w:lvl>
+    <w:lvl w:ilvl="4" w:tplc="04090003">
+      <w:start w:val="1"/>
+      <w:numFmt w:val="bullet"/>
+      <w:lvlText w:val="o"/>
+      <w:lvlJc w:val="left"/>
+      <w:pPr>
+        <w:ind w:left="3600" w:hanging="360"/>
+      </w:pPr>
+      <w:rPr>
+        <w:rFonts w:ascii="Courier New" w:hAnsi="Courier New" w:cs="Courier New" w:hint="default"/>
+      </w:rPr>
+    </w:lvl>
+    <w:lvl w:ilvl="5" w:tplc="04090005">
+      <w:start w:val="1"/>
+      <w:numFmt w:val="bullet"/>
+      <w:lvlText w:val=""/>
+      <w:lvlJc w:val="left"/>
+      <w:pPr>
+        <w:ind w:left="4320" w:hanging="360"/>
+      </w:pPr>
+      <w:rPr>
+        <w:rFonts w:ascii="Wingdings" w:hAnsi="Wingdings" w:hint="default"/>
+      </w:rPr>
+    </w:lvl>
+    <w:lvl w:ilvl="6" w:tplc="04090001">
+      <w:start w:val="1"/>
+      <w:numFmt w:val="bullet"/>
+      <w:lvlText w:val=""/>
+      <w:lvlJc w:val="left"/>
+      <w:pPr>
+        <w:ind w:left="5040" w:hanging="360"/>
+      </w:pPr>
+      <w:rPr>
+        <w:rFonts w:ascii="Symbol" w:hAnsi="Symbol" w:hint="default"/>
+      </w:rPr>
+    </w:lvl>
+    <w:lvl w:ilvl="7" w:tplc="04090003">
+      <w:start w:val="1"/>
+      <w:numFmt w:val="bullet"/>
+      <w:lvlText w:val="o"/>
+      <w:lvlJc w:val="left"/>
+      <w:pPr>
+        <w:ind w:left="5760" w:hanging="360"/>
+      </w:pPr>
+      <w:rPr>
+        <w:rFonts w:ascii="Courier New" w:hAnsi="Courier New" w:cs="Courier New" w:hint="default"/>
+      </w:rPr>
+    </w:lvl>
+    <w:lvl w:ilvl="8" w:tplc="04090005">
+      <w:start w:val="1"/>
+      <w:numFmt w:val="bullet"/>
+      <w:lvlText w:val=""/>
+      <w:lvlJc w:val="left"/>
+      <w:pPr>
+        <w:ind w:left="6480" w:hanging="360"/>
+      </w:pPr>
+      <w:rPr>
+        <w:rFonts w:ascii="Wingdings" w:hAnsi="Wingdings" w:hint="default"/>
+      </w:rPr>
+    </w:lvl>
+  </w:abstractNum>
   <w:num w:numId="1">
     <w:abstractNumId w:val="0"/>
+  </w:num>
+  <w:num w:numId="2">
+    <w:abstractNumId w:val="1"/>
+    <w:lvlOverride w:ilvl="0"/>
+    <w:lvlOverride w:ilvl="1"/>
+    <w:lvlOverride w:ilvl="2"/>
+    <w:lvlOverride w:ilvl="3"/>
+    <w:lvlOverride w:ilvl="4"/>
+    <w:lvlOverride w:ilvl="5"/>
+    <w:lvlOverride w:ilvl="6"/>
+    <w:lvlOverride w:ilvl="7"/>
+    <w:lvlOverride w:ilvl="8"/>
   </w:num>
 </w:numbering>
 </file>

</xml_diff>